<commit_message>
Merged PR 5235328: Update HOL tutorial
Related work items: #29533650
</commit_message>
<xml_diff>
--- a/Doc/File Server SMB2 Test Suite Lab Tutorial_v2.docx
+++ b/Doc/File Server SMB2 Test Suite Lab Tutorial_v2.docx
@@ -457,7 +457,6 @@
                             <w:dataBinding w:prefixMappings="xmlns:ns0='http://purl.org/dc/elements/1.1/' xmlns:ns1='http://schemas.openxmlformats.org/package/2006/metadata/core-properties' " w:xpath="/ns1:coreProperties[1]/ns0:creator[1]" w:storeItemID="{6C3C8BC8-F283-45AE-878A-BAB7291924A1}"/>
                             <w:text/>
                           </w:sdtPr>
-                          <w:sdtEndPr/>
                           <w:sdtContent>
                             <w:p>
                               <w:pPr>
@@ -505,7 +504,6 @@
                               <w:dataBinding w:prefixMappings="xmlns:ns0='http://schemas.microsoft.com/office/2006/coverPageProps' " w:xpath="/ns0:CoverPageProperties[1]/ns0:CompanyEmail[1]" w:storeItemID="{55AF091B-3C7A-41E3-B477-F2FDAA23CFDA}"/>
                               <w:text/>
                             </w:sdtPr>
-                            <w:sdtEndPr/>
                             <w:sdtContent>
                               <w:r>
                                 <w:rPr>
@@ -692,7 +690,6 @@
                             <w:dataBinding w:prefixMappings="xmlns:ns0='http://schemas.microsoft.com/office/2006/coverPageProps' " w:xpath="/ns0:CoverPageProperties[1]/ns0:Abstract[1]" w:storeItemID="{55AF091B-3C7A-41E3-B477-F2FDAA23CFDA}"/>
                             <w:text w:multiLine="1"/>
                           </w:sdtPr>
-                          <w:sdtEndPr/>
                           <w:sdtContent>
                             <w:p>
                               <w:pPr>
@@ -1103,7 +1100,6 @@
                               <w:dataBinding w:prefixMappings="xmlns:ns0='http://purl.org/dc/elements/1.1/' xmlns:ns1='http://schemas.openxmlformats.org/package/2006/metadata/core-properties' " w:xpath="/ns1:coreProperties[1]/ns0:title[1]" w:storeItemID="{6C3C8BC8-F283-45AE-878A-BAB7291924A1}"/>
                               <w:text w:multiLine="1"/>
                             </w:sdtPr>
-                            <w:sdtEndPr/>
                             <w:sdtContent>
                               <w:r>
                                 <w:rPr>
@@ -4494,6 +4490,7 @@
         <w:fldChar w:fldCharType="end"/>
       </w:r>
       <w:bookmarkStart w:id="1" w:name="_Toc50370955"/>
+      <w:proofErr w:type="gramStart"/>
       <w:r>
         <w:t xml:space="preserve">1.0 </w:t>
       </w:r>
@@ -4507,6 +4504,7 @@
         <w:t>ntroduction</w:t>
       </w:r>
       <w:bookmarkEnd w:id="1"/>
+      <w:proofErr w:type="gramEnd"/>
       <w:r>
         <w:t xml:space="preserve">  </w:t>
       </w:r>
@@ -4804,11 +4802,16 @@
         <w:pStyle w:val="Heading2"/>
       </w:pPr>
       <w:bookmarkStart w:id="2" w:name="_Toc50370956"/>
+      <w:proofErr w:type="gramStart"/>
       <w:r>
         <w:t xml:space="preserve">1.1  </w:t>
       </w:r>
       <w:r>
-        <w:t xml:space="preserve">Test Suite Training </w:t>
+        <w:t>Test</w:t>
+      </w:r>
+      <w:proofErr w:type="gramEnd"/>
+      <w:r>
+        <w:t xml:space="preserve"> Suite Training </w:t>
       </w:r>
       <w:r>
         <w:t>Audience</w:t>
@@ -4869,11 +4872,16 @@
         <w:pStyle w:val="Heading2"/>
       </w:pPr>
       <w:bookmarkStart w:id="3" w:name="_Toc50370957"/>
+      <w:proofErr w:type="gramStart"/>
       <w:r>
         <w:t xml:space="preserve">1.2  </w:t>
       </w:r>
       <w:r>
-        <w:t>Goals of the Test Suite Training</w:t>
+        <w:t>Goals</w:t>
+      </w:r>
+      <w:proofErr w:type="gramEnd"/>
+      <w:r>
+        <w:t xml:space="preserve"> of the Test Suite Training</w:t>
       </w:r>
       <w:bookmarkEnd w:id="3"/>
     </w:p>
@@ -4993,12 +5001,17 @@
       </w:pPr>
       <w:bookmarkStart w:id="4" w:name="TrainingSessionDetails"/>
       <w:bookmarkStart w:id="5" w:name="_Toc50370958"/>
+      <w:proofErr w:type="gramStart"/>
       <w:r>
         <w:t xml:space="preserve">1.3  </w:t>
       </w:r>
       <w:bookmarkEnd w:id="4"/>
       <w:r>
-        <w:t>Training Session Details</w:t>
+        <w:t>Training</w:t>
+      </w:r>
+      <w:proofErr w:type="gramEnd"/>
+      <w:r>
+        <w:t xml:space="preserve"> Session Details</w:t>
       </w:r>
       <w:bookmarkEnd w:id="5"/>
     </w:p>
@@ -5254,12 +5267,17 @@
         <w:pStyle w:val="Heading1"/>
       </w:pPr>
       <w:bookmarkStart w:id="6" w:name="_Toc50370959"/>
+      <w:proofErr w:type="gramStart"/>
       <w:r>
         <w:lastRenderedPageBreak/>
         <w:t xml:space="preserve">2.0  </w:t>
       </w:r>
       <w:r>
-        <w:t xml:space="preserve">Glossary </w:t>
+        <w:t>Glossary</w:t>
+      </w:r>
+      <w:proofErr w:type="gramEnd"/>
+      <w:r>
+        <w:t xml:space="preserve"> </w:t>
       </w:r>
       <w:r>
         <w:t>Definitions</w:t>
@@ -6579,7 +6597,15 @@
         <w:t>2</w:t>
       </w:r>
       <w:r>
-        <w:t xml:space="preserve"> client via the  message packets of the SMB</w:t>
+        <w:t xml:space="preserve"> client via </w:t>
+      </w:r>
+      <w:proofErr w:type="gramStart"/>
+      <w:r>
+        <w:t>the  message</w:t>
+      </w:r>
+      <w:proofErr w:type="gramEnd"/>
+      <w:r>
+        <w:t xml:space="preserve"> packets of the SMB</w:t>
       </w:r>
       <w:r>
         <w:t>2</w:t>
@@ -7155,6 +7181,7 @@
         <w:pStyle w:val="Heading1"/>
       </w:pPr>
       <w:bookmarkStart w:id="25" w:name="_Toc50370960"/>
+      <w:proofErr w:type="gramStart"/>
       <w:r>
         <w:t>3</w:t>
       </w:r>
@@ -7168,6 +7195,7 @@
         <w:t>Concepts</w:t>
       </w:r>
       <w:bookmarkEnd w:id="25"/>
+      <w:proofErr w:type="gramEnd"/>
     </w:p>
     <w:p>
       <w:r>
@@ -7346,6 +7374,7 @@
       <w:bookmarkStart w:id="27" w:name="WhatYouWillLearn"/>
       <w:bookmarkStart w:id="28" w:name="_Toc50370961"/>
       <w:bookmarkEnd w:id="26"/>
+      <w:proofErr w:type="gramStart"/>
       <w:r>
         <w:t>3</w:t>
       </w:r>
@@ -7354,7 +7383,11 @@
       </w:r>
       <w:bookmarkEnd w:id="27"/>
       <w:r>
-        <w:t xml:space="preserve"> What You Will Learn</w:t>
+        <w:t xml:space="preserve"> What</w:t>
+      </w:r>
+      <w:proofErr w:type="gramEnd"/>
+      <w:r>
+        <w:t xml:space="preserve"> You Will Learn</w:t>
       </w:r>
       <w:bookmarkEnd w:id="28"/>
     </w:p>
@@ -7878,6 +7911,7 @@
       </w:pPr>
       <w:bookmarkStart w:id="29" w:name="ProtocolCommunications"/>
       <w:bookmarkStart w:id="30" w:name="_Toc50370962"/>
+      <w:proofErr w:type="gramStart"/>
       <w:r>
         <w:lastRenderedPageBreak/>
         <w:t>3</w:t>
@@ -7893,7 +7927,11 @@
       </w:r>
       <w:bookmarkEnd w:id="29"/>
       <w:r>
-        <w:t>Protocol Communications</w:t>
+        <w:t>Protocol</w:t>
+      </w:r>
+      <w:proofErr w:type="gramEnd"/>
+      <w:r>
+        <w:t xml:space="preserve"> Communications</w:t>
       </w:r>
       <w:bookmarkEnd w:id="30"/>
     </w:p>
@@ -8485,10 +8523,10 @@
       </w:pPr>
       <w:r>
         <w:object w:dxaOrig="7886" w:dyaOrig="4920" w14:anchorId="622AFCA5">
-          <v:shape id="_x0000_i1029" type="#_x0000_t75" style="width:489.35pt;height:317.65pt" o:ole="">
+          <v:shape id="_x0000_i1029" type="#_x0000_t75" style="width:489.35pt;height:317.6pt" o:ole="">
             <v:imagedata r:id="rId15" o:title=""/>
           </v:shape>
-          <o:OLEObject Type="Embed" ProgID="Visio.Drawing.15" ShapeID="_x0000_i1029" DrawAspect="Content" ObjectID="_1661867322" r:id="rId16"/>
+          <o:OLEObject Type="Embed" ProgID="Visio.Drawing.15" ShapeID="_x0000_i1029" DrawAspect="Content" ObjectID="_1664094005" r:id="rId16"/>
         </w:object>
       </w:r>
     </w:p>
@@ -8613,7 +8651,27 @@
           <w:sz w:val="24"/>
           <w:szCs w:val="24"/>
         </w:rPr>
-        <w:t xml:space="preserve"> protocol messages example : </w:t>
+        <w:t xml:space="preserve"> protocol messages </w:t>
+      </w:r>
+      <w:proofErr w:type="gramStart"/>
+      <w:r>
+        <w:rPr>
+          <w:b/>
+          <w:i w:val="0"/>
+          <w:sz w:val="24"/>
+          <w:szCs w:val="24"/>
+        </w:rPr>
+        <w:t>example :</w:t>
+      </w:r>
+      <w:proofErr w:type="gramEnd"/>
+      <w:r>
+        <w:rPr>
+          <w:b/>
+          <w:i w:val="0"/>
+          <w:sz w:val="24"/>
+          <w:szCs w:val="24"/>
+        </w:rPr>
+        <w:t xml:space="preserve"> </w:t>
       </w:r>
       <w:r>
         <w:rPr>
@@ -8680,6 +8738,7 @@
       <w:r>
         <w:t xml:space="preserve"> client sends a </w:t>
       </w:r>
+      <w:proofErr w:type="spellStart"/>
       <w:r>
         <w:rPr>
           <w:b/>
@@ -8704,6 +8763,7 @@
         </w:rPr>
         <w:t>equest</w:t>
       </w:r>
+      <w:proofErr w:type="spellEnd"/>
       <w:r>
         <w:t xml:space="preserve"> to the SMB server </w:t>
       </w:r>
@@ -8812,6 +8872,7 @@
       <w:r>
         <w:t xml:space="preserve"> </w:t>
       </w:r>
+      <w:proofErr w:type="spellStart"/>
       <w:r>
         <w:rPr>
           <w:b/>
@@ -8836,6 +8897,7 @@
         </w:rPr>
         <w:t>esponse</w:t>
       </w:r>
+      <w:proofErr w:type="spellEnd"/>
       <w:r>
         <w:t xml:space="preserve"> </w:t>
       </w:r>
@@ -9026,11 +9088,16 @@
       <w:r>
         <w:t xml:space="preserve">containing the </w:t>
       </w:r>
+      <w:proofErr w:type="gramStart"/>
       <w:r>
         <w:t xml:space="preserve">authentication </w:t>
       </w:r>
       <w:r>
-        <w:t xml:space="preserve"> token and requests further processing</w:t>
+        <w:t xml:space="preserve"> token</w:t>
+      </w:r>
+      <w:proofErr w:type="gramEnd"/>
+      <w:r>
+        <w:t xml:space="preserve"> and requests further processing</w:t>
       </w:r>
       <w:r>
         <w:t xml:space="preserve"> from the </w:t>
@@ -9082,8 +9149,13 @@
         <w:t>,</w:t>
       </w:r>
       <w:r>
-        <w:t xml:space="preserve"> along with a SessionId</w:t>
-      </w:r>
+        <w:t xml:space="preserve"> along with a </w:t>
+      </w:r>
+      <w:proofErr w:type="spellStart"/>
+      <w:r>
+        <w:t>SessionId</w:t>
+      </w:r>
+      <w:proofErr w:type="spellEnd"/>
       <w:r>
         <w:t>,</w:t>
       </w:r>
@@ -9224,6 +9296,7 @@
       <w:r>
         <w:t xml:space="preserve">and sends a </w:t>
       </w:r>
+      <w:proofErr w:type="spellStart"/>
       <w:r>
         <w:rPr>
           <w:b/>
@@ -9248,6 +9321,7 @@
         </w:rPr>
         <w:t>equest</w:t>
       </w:r>
+      <w:proofErr w:type="spellEnd"/>
       <w:r>
         <w:t xml:space="preserve"> </w:t>
       </w:r>
@@ -9270,7 +9344,15 @@
         <w:t>a</w:t>
       </w:r>
       <w:r>
-        <w:t xml:space="preserve"> SessionId and the name of the share to connect to.</w:t>
+        <w:t xml:space="preserve"> </w:t>
+      </w:r>
+      <w:proofErr w:type="spellStart"/>
+      <w:r>
+        <w:t>SessionId</w:t>
+      </w:r>
+      <w:proofErr w:type="spellEnd"/>
+      <w:r>
+        <w:t xml:space="preserve"> and the name of the share to connect to.</w:t>
       </w:r>
     </w:p>
     <w:p>
@@ -9303,6 +9385,7 @@
       <w:r>
         <w:t xml:space="preserve">sends a </w:t>
       </w:r>
+      <w:proofErr w:type="spellStart"/>
       <w:r>
         <w:rPr>
           <w:b/>
@@ -9327,6 +9410,7 @@
         </w:rPr>
         <w:t>esponse</w:t>
       </w:r>
+      <w:proofErr w:type="spellEnd"/>
       <w:r>
         <w:t xml:space="preserve"> message contai</w:t>
       </w:r>
@@ -9603,6 +9687,7 @@
       <w:bookmarkStart w:id="34" w:name="TestEnvironment"/>
       <w:bookmarkStart w:id="35" w:name="_Toc50370963"/>
       <w:bookmarkEnd w:id="33"/>
+      <w:proofErr w:type="gramStart"/>
       <w:r>
         <w:t>3</w:t>
       </w:r>
@@ -9617,7 +9702,11 @@
       </w:r>
       <w:bookmarkEnd w:id="34"/>
       <w:r>
-        <w:t xml:space="preserve">Test </w:t>
+        <w:t>Test</w:t>
+      </w:r>
+      <w:proofErr w:type="gramEnd"/>
+      <w:r>
+        <w:t xml:space="preserve"> </w:t>
       </w:r>
       <w:r>
         <w:t>Environment</w:t>
@@ -9813,10 +9902,10 @@
       </w:pPr>
       <w:r>
         <w:object w:dxaOrig="13081" w:dyaOrig="5786" w14:anchorId="7914E5A9">
-          <v:shape id="_x0000_i1030" type="#_x0000_t75" style="width:511.5pt;height:226.3pt" o:ole="">
+          <v:shape id="_x0000_i1030" type="#_x0000_t75" style="width:511.45pt;height:226.25pt" o:ole="">
             <v:imagedata r:id="rId17" o:title=""/>
           </v:shape>
-          <o:OLEObject Type="Embed" ProgID="Visio.Drawing.15" ShapeID="_x0000_i1030" DrawAspect="Content" ObjectID="_1661867323" r:id="rId18"/>
+          <o:OLEObject Type="Embed" ProgID="Visio.Drawing.15" ShapeID="_x0000_i1030" DrawAspect="Content" ObjectID="_1664094006" r:id="rId18"/>
         </w:object>
       </w:r>
     </w:p>
@@ -9933,7 +10022,27 @@
           <w:sz w:val="24"/>
           <w:szCs w:val="24"/>
         </w:rPr>
-        <w:t xml:space="preserve"> Test Suite : Network test environment</w:t>
+        <w:t xml:space="preserve"> Test </w:t>
+      </w:r>
+      <w:proofErr w:type="gramStart"/>
+      <w:r>
+        <w:rPr>
+          <w:b/>
+          <w:i w:val="0"/>
+          <w:sz w:val="24"/>
+          <w:szCs w:val="24"/>
+        </w:rPr>
+        <w:t>Suite :</w:t>
+      </w:r>
+      <w:proofErr w:type="gramEnd"/>
+      <w:r>
+        <w:rPr>
+          <w:b/>
+          <w:i w:val="0"/>
+          <w:sz w:val="24"/>
+          <w:szCs w:val="24"/>
+        </w:rPr>
+        <w:t xml:space="preserve"> Network test environment</w:t>
       </w:r>
       <w:bookmarkEnd w:id="36"/>
       <w:bookmarkEnd w:id="37"/>
@@ -10698,10 +10807,10 @@
       </w:pPr>
       <w:r>
         <w:object w:dxaOrig="14315" w:dyaOrig="7964" w14:anchorId="286B5DE6">
-          <v:shape id="_x0000_i1032" type="#_x0000_t75" style="width:508.75pt;height:283.25pt" o:ole="">
+          <v:shape id="_x0000_i1032" type="#_x0000_t75" style="width:508.9pt;height:283.1pt" o:ole="">
             <v:imagedata r:id="rId20" o:title=""/>
           </v:shape>
-          <o:OLEObject Type="Embed" ProgID="Visio.Drawing.15" ShapeID="_x0000_i1032" DrawAspect="Content" ObjectID="_1661867324" r:id="rId21"/>
+          <o:OLEObject Type="Embed" ProgID="Visio.Drawing.15" ShapeID="_x0000_i1032" DrawAspect="Content" ObjectID="_1664094007" r:id="rId21"/>
         </w:object>
       </w:r>
     </w:p>
@@ -10786,7 +10895,27 @@
           <w:sz w:val="24"/>
           <w:szCs w:val="24"/>
         </w:rPr>
-        <w:t>.  Test Environment : Test Cases communication path</w:t>
+        <w:t xml:space="preserve">.  Test </w:t>
+      </w:r>
+      <w:proofErr w:type="gramStart"/>
+      <w:r>
+        <w:rPr>
+          <w:b/>
+          <w:i w:val="0"/>
+          <w:sz w:val="24"/>
+          <w:szCs w:val="24"/>
+        </w:rPr>
+        <w:t>Environment :</w:t>
+      </w:r>
+      <w:proofErr w:type="gramEnd"/>
+      <w:r>
+        <w:rPr>
+          <w:b/>
+          <w:i w:val="0"/>
+          <w:sz w:val="24"/>
+          <w:szCs w:val="24"/>
+        </w:rPr>
+        <w:t xml:space="preserve"> Test Cases communication path</w:t>
       </w:r>
       <w:bookmarkEnd w:id="39"/>
       <w:bookmarkEnd w:id="40"/>
@@ -10810,6 +10939,7 @@
         <w:t xml:space="preserve"> </w:t>
       </w:r>
       <w:bookmarkStart w:id="44" w:name="_Toc50370964"/>
+      <w:proofErr w:type="gramStart"/>
       <w:r>
         <w:t>4</w:t>
       </w:r>
@@ -10817,7 +10947,11 @@
         <w:t xml:space="preserve">.0  </w:t>
       </w:r>
       <w:r>
-        <w:t xml:space="preserve">Configuring the </w:t>
+        <w:t>Configuring</w:t>
+      </w:r>
+      <w:proofErr w:type="gramEnd"/>
+      <w:r>
+        <w:t xml:space="preserve"> the </w:t>
       </w:r>
       <w:r>
         <w:t>Test Suite</w:t>
@@ -11036,12 +11170,14 @@
       <w:r>
         <w:t xml:space="preserve">, </w:t>
       </w:r>
+      <w:proofErr w:type="gramStart"/>
       <w:r>
         <w:rPr>
           <w:b/>
         </w:rPr>
         <w:t>User Name</w:t>
       </w:r>
+      <w:proofErr w:type="gramEnd"/>
       <w:r>
         <w:t xml:space="preserve">, </w:t>
       </w:r>
@@ -11136,7 +11272,15 @@
         <w:t>)</w:t>
       </w:r>
       <w:r>
-        <w:t xml:space="preserve"> Test Cases  to create a unique test configuration</w:t>
+        <w:t xml:space="preserve"> Test </w:t>
+      </w:r>
+      <w:proofErr w:type="gramStart"/>
+      <w:r>
+        <w:t>Cases  to</w:t>
+      </w:r>
+      <w:proofErr w:type="gramEnd"/>
+      <w:r>
+        <w:t xml:space="preserve"> create a unique test configuration</w:t>
       </w:r>
       <w:r>
         <w:t xml:space="preserve">. </w:t>
@@ -11433,6 +11577,7 @@
       <w:bookmarkEnd w:id="46"/>
       <w:bookmarkEnd w:id="47"/>
       <w:bookmarkEnd w:id="48"/>
+      <w:proofErr w:type="gramStart"/>
       <w:r>
         <w:t>4</w:t>
       </w:r>
@@ -11443,7 +11588,11 @@
         <w:t xml:space="preserve"> </w:t>
       </w:r>
       <w:r>
-        <w:t>Configure the</w:t>
+        <w:t>Configure</w:t>
+      </w:r>
+      <w:proofErr w:type="gramEnd"/>
+      <w:r>
+        <w:t xml:space="preserve"> the</w:t>
       </w:r>
       <w:r>
         <w:t xml:space="preserve"> </w:t>
@@ -11713,6 +11862,7 @@
         </w:rPr>
         <w:t xml:space="preserve"> drop-down and the Domain\Username in the </w:t>
       </w:r>
+      <w:proofErr w:type="gramStart"/>
       <w:r>
         <w:rPr>
           <w:rFonts w:eastAsia="Times New Roman" w:cs="Segoe UI"/>
@@ -11722,6 +11872,7 @@
         </w:rPr>
         <w:t>User name</w:t>
       </w:r>
+      <w:proofErr w:type="gramEnd"/>
       <w:r>
         <w:rPr>
           <w:rFonts w:eastAsia="Times New Roman" w:cs="Segoe UI"/>
@@ -11747,7 +11898,25 @@
           <w:szCs w:val="24"/>
           <w:lang w:val="en"/>
         </w:rPr>
-        <w:t xml:space="preserve">The computer and user names for these inputs </w:t>
+        <w:t xml:space="preserve">The computer and </w:t>
+      </w:r>
+      <w:proofErr w:type="gramStart"/>
+      <w:r>
+        <w:rPr>
+          <w:rFonts w:eastAsia="Times New Roman" w:cs="Segoe UI"/>
+          <w:szCs w:val="24"/>
+          <w:lang w:val="en"/>
+        </w:rPr>
+        <w:t>user names</w:t>
+      </w:r>
+      <w:proofErr w:type="gramEnd"/>
+      <w:r>
+        <w:rPr>
+          <w:rFonts w:eastAsia="Times New Roman" w:cs="Segoe UI"/>
+          <w:szCs w:val="24"/>
+          <w:lang w:val="en"/>
+        </w:rPr>
+        <w:t xml:space="preserve"> for these inputs </w:t>
       </w:r>
       <w:r>
         <w:rPr>
@@ -12164,13 +12333,23 @@
         </w:rPr>
         <w:t xml:space="preserve">the </w:t>
       </w:r>
-      <w:r>
-        <w:rPr>
-          <w:rFonts w:eastAsia="Times New Roman" w:cs="Segoe UI"/>
-          <w:szCs w:val="24"/>
-          <w:lang w:val="en"/>
-        </w:rPr>
-        <w:t xml:space="preserve">FileServer or MS-SMBD </w:t>
+      <w:proofErr w:type="spellStart"/>
+      <w:r>
+        <w:rPr>
+          <w:rFonts w:eastAsia="Times New Roman" w:cs="Segoe UI"/>
+          <w:szCs w:val="24"/>
+          <w:lang w:val="en"/>
+        </w:rPr>
+        <w:t>FileServer</w:t>
+      </w:r>
+      <w:proofErr w:type="spellEnd"/>
+      <w:r>
+        <w:rPr>
+          <w:rFonts w:eastAsia="Times New Roman" w:cs="Segoe UI"/>
+          <w:szCs w:val="24"/>
+          <w:lang w:val="en"/>
+        </w:rPr>
+        <w:t xml:space="preserve"> or MS-SMBD </w:t>
       </w:r>
       <w:r>
         <w:rPr>
@@ -12495,7 +12674,25 @@
           <w:szCs w:val="24"/>
           <w:lang w:val="en"/>
         </w:rPr>
-        <w:t xml:space="preserve"> groupbox of the </w:t>
+        <w:t xml:space="preserve"> </w:t>
+      </w:r>
+      <w:proofErr w:type="spellStart"/>
+      <w:r>
+        <w:rPr>
+          <w:rFonts w:eastAsia="Times New Roman" w:cs="Segoe UI"/>
+          <w:szCs w:val="24"/>
+          <w:lang w:val="en"/>
+        </w:rPr>
+        <w:t>groupbox</w:t>
+      </w:r>
+      <w:proofErr w:type="spellEnd"/>
+      <w:r>
+        <w:rPr>
+          <w:rFonts w:eastAsia="Times New Roman" w:cs="Segoe UI"/>
+          <w:szCs w:val="24"/>
+          <w:lang w:val="en"/>
+        </w:rPr>
+        <w:t xml:space="preserve"> of the </w:t>
       </w:r>
       <w:r>
         <w:rPr>
@@ -13054,7 +13251,31 @@
           <w:sz w:val="24"/>
           <w:szCs w:val="24"/>
         </w:rPr>
-        <w:t>.  Protocol Test Manager : Select Test Suite tab | Launching the Configure Wizard</w:t>
+        <w:t xml:space="preserve">.  Protocol Test </w:t>
+      </w:r>
+      <w:proofErr w:type="gramStart"/>
+      <w:r>
+        <w:rPr>
+          <w:b/>
+          <w:bCs/>
+          <w:i w:val="0"/>
+          <w:iCs w:val="0"/>
+          <w:sz w:val="24"/>
+          <w:szCs w:val="24"/>
+        </w:rPr>
+        <w:t>Manager :</w:t>
+      </w:r>
+      <w:proofErr w:type="gramEnd"/>
+      <w:r>
+        <w:rPr>
+          <w:b/>
+          <w:bCs/>
+          <w:i w:val="0"/>
+          <w:iCs w:val="0"/>
+          <w:sz w:val="24"/>
+          <w:szCs w:val="24"/>
+        </w:rPr>
+        <w:t xml:space="preserve"> Select Test Suite tab | Launching the Configure Wizard</w:t>
       </w:r>
       <w:bookmarkEnd w:id="56"/>
     </w:p>
@@ -13971,7 +14192,27 @@
           <w:color w:val="44546A" w:themeColor="text2"/>
           <w:szCs w:val="24"/>
         </w:rPr>
-        <w:t>.  Protocol Test Manager : Reviewing the Test Suite protocol family</w:t>
+        <w:t xml:space="preserve">.  Protocol Test </w:t>
+      </w:r>
+      <w:proofErr w:type="gramStart"/>
+      <w:r>
+        <w:rPr>
+          <w:b/>
+          <w:bCs/>
+          <w:color w:val="44546A" w:themeColor="text2"/>
+          <w:szCs w:val="24"/>
+        </w:rPr>
+        <w:t>Manager :</w:t>
+      </w:r>
+      <w:proofErr w:type="gramEnd"/>
+      <w:r>
+        <w:rPr>
+          <w:b/>
+          <w:bCs/>
+          <w:color w:val="44546A" w:themeColor="text2"/>
+          <w:szCs w:val="24"/>
+        </w:rPr>
+        <w:t xml:space="preserve"> Reviewing the Test Suite protocol family</w:t>
       </w:r>
       <w:bookmarkEnd w:id="57"/>
     </w:p>
@@ -14117,7 +14358,27 @@
           <w:color w:val="44546A" w:themeColor="text2"/>
           <w:szCs w:val="24"/>
         </w:rPr>
-        <w:t xml:space="preserve"> Protocol Test Manager : Reviewing the Domain Test Environment</w:t>
+        <w:t xml:space="preserve"> Protocol Test </w:t>
+      </w:r>
+      <w:proofErr w:type="gramStart"/>
+      <w:r>
+        <w:rPr>
+          <w:b/>
+          <w:bCs/>
+          <w:color w:val="44546A" w:themeColor="text2"/>
+          <w:szCs w:val="24"/>
+        </w:rPr>
+        <w:t>Manager :</w:t>
+      </w:r>
+      <w:proofErr w:type="gramEnd"/>
+      <w:r>
+        <w:rPr>
+          <w:b/>
+          <w:bCs/>
+          <w:color w:val="44546A" w:themeColor="text2"/>
+          <w:szCs w:val="24"/>
+        </w:rPr>
+        <w:t xml:space="preserve"> Reviewing the Domain Test Environment</w:t>
       </w:r>
       <w:bookmarkEnd w:id="58"/>
     </w:p>
@@ -14452,7 +14713,31 @@
           <w:sz w:val="24"/>
           <w:szCs w:val="24"/>
         </w:rPr>
-        <w:t>Protocol Test Manager : Selecting a configuration method</w:t>
+        <w:t xml:space="preserve">Protocol Test </w:t>
+      </w:r>
+      <w:proofErr w:type="gramStart"/>
+      <w:r>
+        <w:rPr>
+          <w:b/>
+          <w:bCs/>
+          <w:i w:val="0"/>
+          <w:iCs w:val="0"/>
+          <w:sz w:val="24"/>
+          <w:szCs w:val="24"/>
+        </w:rPr>
+        <w:t>Manager :</w:t>
+      </w:r>
+      <w:proofErr w:type="gramEnd"/>
+      <w:r>
+        <w:rPr>
+          <w:b/>
+          <w:bCs/>
+          <w:i w:val="0"/>
+          <w:iCs w:val="0"/>
+          <w:sz w:val="24"/>
+          <w:szCs w:val="24"/>
+        </w:rPr>
+        <w:t xml:space="preserve"> Selecting a configuration method</w:t>
       </w:r>
       <w:bookmarkEnd w:id="59"/>
     </w:p>
@@ -14613,7 +14898,16 @@
           <w:szCs w:val="24"/>
           <w:lang w:val="en"/>
         </w:rPr>
-        <w:t xml:space="preserve"> loaded from</w:t>
+        <w:t xml:space="preserve"> loaded </w:t>
+      </w:r>
+      <w:proofErr w:type="gramStart"/>
+      <w:r>
+        <w:rPr>
+          <w:rFonts w:eastAsia="Times New Roman" w:cs="Segoe UI"/>
+          <w:szCs w:val="24"/>
+          <w:lang w:val="en"/>
+        </w:rPr>
+        <w:t>from</w:t>
       </w:r>
       <w:bookmarkEnd w:id="60"/>
       <w:r>
@@ -14632,6 +14926,7 @@
         </w:rPr>
         <w:t>.</w:t>
       </w:r>
+      <w:proofErr w:type="spellStart"/>
       <w:r>
         <w:rPr>
           <w:rStyle w:val="Hyperlink"/>
@@ -14641,7 +14936,20 @@
           <w:u w:val="none"/>
           <w:lang w:val="en"/>
         </w:rPr>
-        <w:t>ptfconfig files</w:t>
+        <w:t>ptfconfig</w:t>
+      </w:r>
+      <w:proofErr w:type="spellEnd"/>
+      <w:proofErr w:type="gramEnd"/>
+      <w:r>
+        <w:rPr>
+          <w:rStyle w:val="Hyperlink"/>
+          <w:rFonts w:eastAsia="Times New Roman" w:cs="Segoe UI"/>
+          <w:color w:val="auto"/>
+          <w:szCs w:val="24"/>
+          <w:u w:val="none"/>
+          <w:lang w:val="en"/>
+        </w:rPr>
+        <w:t xml:space="preserve"> files</w:t>
       </w:r>
       <w:r>
         <w:rPr>
@@ -14756,6 +15064,7 @@
         </w:rPr>
         <w:t xml:space="preserve">, </w:t>
       </w:r>
+      <w:proofErr w:type="gramStart"/>
       <w:r>
         <w:rPr>
           <w:rFonts w:eastAsia="Times New Roman" w:cs="Segoe UI"/>
@@ -14765,6 +15074,7 @@
         </w:rPr>
         <w:t>User Name</w:t>
       </w:r>
+      <w:proofErr w:type="gramEnd"/>
       <w:r>
         <w:rPr>
           <w:rFonts w:eastAsia="Times New Roman" w:cs="Segoe UI"/>
@@ -14862,7 +15172,25 @@
           <w:szCs w:val="24"/>
           <w:lang w:val="en"/>
         </w:rPr>
-        <w:t>as similar to the values</w:t>
+        <w:t xml:space="preserve">as </w:t>
+      </w:r>
+      <w:proofErr w:type="gramStart"/>
+      <w:r>
+        <w:rPr>
+          <w:rFonts w:eastAsia="Times New Roman" w:cs="Segoe UI"/>
+          <w:szCs w:val="24"/>
+          <w:lang w:val="en"/>
+        </w:rPr>
+        <w:t>similar to</w:t>
+      </w:r>
+      <w:proofErr w:type="gramEnd"/>
+      <w:r>
+        <w:rPr>
+          <w:rFonts w:eastAsia="Times New Roman" w:cs="Segoe UI"/>
+          <w:szCs w:val="24"/>
+          <w:lang w:val="en"/>
+        </w:rPr>
+        <w:t xml:space="preserve"> the values</w:t>
       </w:r>
       <w:r>
         <w:rPr>
@@ -15151,6 +15479,7 @@
                 <w:lang w:val="en"/>
               </w:rPr>
             </w:pPr>
+            <w:proofErr w:type="gramStart"/>
             <w:r>
               <w:rPr>
                 <w:rFonts w:eastAsia="Times New Roman" w:cs="Segoe UI"/>
@@ -15160,6 +15489,7 @@
               </w:rPr>
               <w:t>User Name</w:t>
             </w:r>
+            <w:proofErr w:type="gramEnd"/>
             <w:r>
               <w:rPr>
                 <w:rFonts w:eastAsia="Times New Roman" w:cs="Segoe UI"/>
@@ -15187,6 +15517,7 @@
                 <w:lang w:val="en"/>
               </w:rPr>
             </w:pPr>
+            <w:proofErr w:type="spellStart"/>
             <w:r>
               <w:rPr>
                 <w:rFonts w:eastAsia="Times New Roman" w:cs="Segoe UI"/>
@@ -15195,6 +15526,7 @@
               </w:rPr>
               <w:t>Iolab</w:t>
             </w:r>
+            <w:proofErr w:type="spellEnd"/>
           </w:p>
         </w:tc>
       </w:tr>
@@ -15650,7 +15982,27 @@
           <w:sz w:val="24"/>
           <w:szCs w:val="24"/>
         </w:rPr>
-        <w:t>Protocol Test Manager : Verifying Auto-detect input information</w:t>
+        <w:t xml:space="preserve">Protocol Test </w:t>
+      </w:r>
+      <w:proofErr w:type="gramStart"/>
+      <w:r>
+        <w:rPr>
+          <w:b/>
+          <w:i w:val="0"/>
+          <w:sz w:val="24"/>
+          <w:szCs w:val="24"/>
+        </w:rPr>
+        <w:t>Manager :</w:t>
+      </w:r>
+      <w:proofErr w:type="gramEnd"/>
+      <w:r>
+        <w:rPr>
+          <w:b/>
+          <w:i w:val="0"/>
+          <w:sz w:val="24"/>
+          <w:szCs w:val="24"/>
+        </w:rPr>
+        <w:t xml:space="preserve"> Verifying Auto-detect input information</w:t>
       </w:r>
       <w:bookmarkEnd w:id="61"/>
     </w:p>
@@ -16304,15 +16656,27 @@
         </w:rPr>
         <w:t xml:space="preserve">, </w:t>
       </w:r>
-      <w:r>
-        <w:rPr>
-          <w:rFonts w:eastAsia="Times New Roman" w:cs="Segoe UI"/>
-          <w:b/>
-          <w:bCs/>
-          <w:szCs w:val="24"/>
-          <w:lang w:val="en"/>
-        </w:rPr>
-        <w:t xml:space="preserve">IoCtl </w:t>
+      <w:proofErr w:type="spellStart"/>
+      <w:r>
+        <w:rPr>
+          <w:rFonts w:eastAsia="Times New Roman" w:cs="Segoe UI"/>
+          <w:b/>
+          <w:bCs/>
+          <w:szCs w:val="24"/>
+          <w:lang w:val="en"/>
+        </w:rPr>
+        <w:t>IoCtl</w:t>
+      </w:r>
+      <w:proofErr w:type="spellEnd"/>
+      <w:r>
+        <w:rPr>
+          <w:rFonts w:eastAsia="Times New Roman" w:cs="Segoe UI"/>
+          <w:b/>
+          <w:bCs/>
+          <w:szCs w:val="24"/>
+          <w:lang w:val="en"/>
+        </w:rPr>
+        <w:t xml:space="preserve"> </w:t>
       </w:r>
       <w:r>
         <w:rPr>
@@ -16655,7 +17019,27 @@
           <w:color w:val="44546A" w:themeColor="text2"/>
           <w:szCs w:val="24"/>
         </w:rPr>
-        <w:t>. Protocol Test Manager : Reviewing detection results</w:t>
+        <w:t xml:space="preserve">. Protocol Test </w:t>
+      </w:r>
+      <w:proofErr w:type="gramStart"/>
+      <w:r>
+        <w:rPr>
+          <w:b/>
+          <w:bCs/>
+          <w:color w:val="44546A" w:themeColor="text2"/>
+          <w:szCs w:val="24"/>
+        </w:rPr>
+        <w:t>Manager :</w:t>
+      </w:r>
+      <w:proofErr w:type="gramEnd"/>
+      <w:r>
+        <w:rPr>
+          <w:b/>
+          <w:bCs/>
+          <w:color w:val="44546A" w:themeColor="text2"/>
+          <w:szCs w:val="24"/>
+        </w:rPr>
+        <w:t xml:space="preserve"> Reviewing detection results</w:t>
       </w:r>
       <w:bookmarkEnd w:id="62"/>
     </w:p>
@@ -17338,22 +17722,6 @@
           <w:szCs w:val="24"/>
           <w:lang w:val="en"/>
         </w:rPr>
-        <w:t xml:space="preserve"> 9</w:t>
-      </w:r>
-      <w:r>
-        <w:rPr>
-          <w:rFonts w:eastAsia="Times New Roman" w:cs="Segoe UI"/>
-          <w:szCs w:val="24"/>
-          <w:lang w:val="en"/>
-        </w:rPr>
-        <w:t>4</w:t>
-      </w:r>
-      <w:r>
-        <w:rPr>
-          <w:rFonts w:eastAsia="Times New Roman" w:cs="Segoe UI"/>
-          <w:szCs w:val="24"/>
-          <w:lang w:val="en"/>
-        </w:rPr>
         <w:t xml:space="preserve"> </w:t>
       </w:r>
       <w:r>
@@ -17362,7 +17730,48 @@
           <w:szCs w:val="24"/>
           <w:lang w:val="en"/>
         </w:rPr>
-        <w:t>tests when complete.</w:t>
+        <w:t>90+</w:t>
+      </w:r>
+      <w:r>
+        <w:rPr>
+          <w:rFonts w:eastAsia="Times New Roman" w:cs="Segoe UI"/>
+          <w:szCs w:val="24"/>
+          <w:lang w:val="en"/>
+        </w:rPr>
+        <w:t xml:space="preserve"> </w:t>
+      </w:r>
+      <w:r>
+        <w:rPr>
+          <w:rFonts w:eastAsia="Times New Roman" w:cs="Segoe UI"/>
+          <w:szCs w:val="24"/>
+          <w:lang w:val="en"/>
+        </w:rPr>
+        <w:t>tests when complete</w:t>
+      </w:r>
+      <w:r>
+        <w:rPr>
+          <w:rFonts w:eastAsia="Times New Roman" w:cs="Segoe UI"/>
+          <w:szCs w:val="24"/>
+          <w:lang w:val="en"/>
+        </w:rPr>
+        <w:t xml:space="preserve"> (The number of the tests is various </w:t>
+      </w:r>
+      <w:r>
+        <w:rPr>
+          <w:rFonts w:eastAsia="Times New Roman" w:cs="Segoe UI"/>
+          <w:szCs w:val="24"/>
+          <w:lang w:val="en"/>
+        </w:rPr>
+        <w:lastRenderedPageBreak/>
+        <w:t>according to different version of test suite)</w:t>
+      </w:r>
+      <w:r>
+        <w:rPr>
+          <w:rFonts w:eastAsia="Times New Roman" w:cs="Segoe UI"/>
+          <w:szCs w:val="24"/>
+          <w:lang w:val="en"/>
+        </w:rPr>
+        <w:t>.</w:t>
       </w:r>
       <w:r>
         <w:rPr>
@@ -17459,7 +17868,6 @@
           <w:b/>
           <w:bCs/>
         </w:rPr>
-        <w:lastRenderedPageBreak/>
         <w:t>Note</w:t>
       </w:r>
     </w:p>
@@ -17627,7 +18035,27 @@
           <w:color w:val="44546A" w:themeColor="text2"/>
           <w:szCs w:val="24"/>
         </w:rPr>
-        <w:t>. Protocol Test Manager : Filtering-Selecting test cases</w:t>
+        <w:t xml:space="preserve">. Protocol Test </w:t>
+      </w:r>
+      <w:proofErr w:type="gramStart"/>
+      <w:r>
+        <w:rPr>
+          <w:b/>
+          <w:bCs/>
+          <w:color w:val="44546A" w:themeColor="text2"/>
+          <w:szCs w:val="24"/>
+        </w:rPr>
+        <w:t>Manager :</w:t>
+      </w:r>
+      <w:proofErr w:type="gramEnd"/>
+      <w:r>
+        <w:rPr>
+          <w:b/>
+          <w:bCs/>
+          <w:color w:val="44546A" w:themeColor="text2"/>
+          <w:szCs w:val="24"/>
+        </w:rPr>
+        <w:t xml:space="preserve"> Filtering-Selecting test cases</w:t>
       </w:r>
       <w:bookmarkEnd w:id="63"/>
     </w:p>
@@ -17755,7 +18183,16 @@
           <w:szCs w:val="24"/>
           <w:lang w:val="en"/>
         </w:rPr>
-        <w:t>shown in the figure th</w:t>
+        <w:t xml:space="preserve">shown in the figure </w:t>
+      </w:r>
+      <w:proofErr w:type="gramStart"/>
+      <w:r>
+        <w:rPr>
+          <w:rFonts w:eastAsia="Times New Roman" w:cs="Segoe UI"/>
+          <w:szCs w:val="24"/>
+          <w:lang w:val="en"/>
+        </w:rPr>
+        <w:t>th</w:t>
       </w:r>
       <w:r>
         <w:rPr>
@@ -17771,7 +18208,16 @@
           <w:szCs w:val="24"/>
           <w:lang w:val="en"/>
         </w:rPr>
-        <w:t xml:space="preserve"> follows, </w:t>
+        <w:t xml:space="preserve"> follows</w:t>
+      </w:r>
+      <w:proofErr w:type="gramEnd"/>
+      <w:r>
+        <w:rPr>
+          <w:rFonts w:eastAsia="Times New Roman" w:cs="Segoe UI"/>
+          <w:szCs w:val="24"/>
+          <w:lang w:val="en"/>
+        </w:rPr>
+        <w:t xml:space="preserve">, </w:t>
       </w:r>
       <w:r>
         <w:rPr>
@@ -18131,7 +18577,25 @@
           <w:szCs w:val="24"/>
           <w:lang w:val="en"/>
         </w:rPr>
-        <w:t xml:space="preserve"> are located in the same directory:</w:t>
+        <w:t xml:space="preserve"> </w:t>
+      </w:r>
+      <w:proofErr w:type="gramStart"/>
+      <w:r>
+        <w:rPr>
+          <w:rFonts w:eastAsia="Times New Roman" w:cs="Segoe UI"/>
+          <w:szCs w:val="24"/>
+          <w:lang w:val="en"/>
+        </w:rPr>
+        <w:t>are located in</w:t>
+      </w:r>
+      <w:proofErr w:type="gramEnd"/>
+      <w:r>
+        <w:rPr>
+          <w:rFonts w:eastAsia="Times New Roman" w:cs="Segoe UI"/>
+          <w:szCs w:val="24"/>
+          <w:lang w:val="en"/>
+        </w:rPr>
+        <w:t xml:space="preserve"> the same directory:</w:t>
       </w:r>
     </w:p>
     <w:p>
@@ -18605,7 +19069,31 @@
           <w:sz w:val="24"/>
           <w:szCs w:val="24"/>
         </w:rPr>
-        <w:t>Protocol Test Manager : Verifying the Common property values</w:t>
+        <w:t xml:space="preserve">Protocol Test </w:t>
+      </w:r>
+      <w:proofErr w:type="gramStart"/>
+      <w:r>
+        <w:rPr>
+          <w:b/>
+          <w:bCs/>
+          <w:i w:val="0"/>
+          <w:iCs w:val="0"/>
+          <w:sz w:val="24"/>
+          <w:szCs w:val="24"/>
+        </w:rPr>
+        <w:t>Manager :</w:t>
+      </w:r>
+      <w:proofErr w:type="gramEnd"/>
+      <w:r>
+        <w:rPr>
+          <w:b/>
+          <w:bCs/>
+          <w:i w:val="0"/>
+          <w:iCs w:val="0"/>
+          <w:sz w:val="24"/>
+          <w:szCs w:val="24"/>
+        </w:rPr>
+        <w:t xml:space="preserve"> Verifying the Common property values</w:t>
       </w:r>
       <w:bookmarkEnd w:id="66"/>
     </w:p>
@@ -18988,7 +19476,31 @@
           <w:sz w:val="24"/>
           <w:szCs w:val="24"/>
         </w:rPr>
-        <w:t>.  Protocol Test Manager : Configuring the SUT control adapter</w:t>
+        <w:t xml:space="preserve">.  Protocol Test </w:t>
+      </w:r>
+      <w:proofErr w:type="gramStart"/>
+      <w:r>
+        <w:rPr>
+          <w:b/>
+          <w:bCs/>
+          <w:i w:val="0"/>
+          <w:iCs w:val="0"/>
+          <w:sz w:val="24"/>
+          <w:szCs w:val="24"/>
+        </w:rPr>
+        <w:t>Manager :</w:t>
+      </w:r>
+      <w:proofErr w:type="gramEnd"/>
+      <w:r>
+        <w:rPr>
+          <w:b/>
+          <w:bCs/>
+          <w:i w:val="0"/>
+          <w:iCs w:val="0"/>
+          <w:sz w:val="24"/>
+          <w:szCs w:val="24"/>
+        </w:rPr>
+        <w:t xml:space="preserve"> Configuring the SUT control adapter</w:t>
       </w:r>
       <w:bookmarkEnd w:id="67"/>
       <w:bookmarkEnd w:id="68"/>
@@ -19037,6 +19549,7 @@
       <w:bookmarkEnd w:id="69"/>
       <w:bookmarkEnd w:id="70"/>
       <w:bookmarkEnd w:id="71"/>
+      <w:proofErr w:type="gramStart"/>
       <w:r>
         <w:t>4.</w:t>
       </w:r>
@@ -19052,6 +19565,7 @@
       <w:r>
         <w:t>e</w:t>
       </w:r>
+      <w:proofErr w:type="gramEnd"/>
       <w:r>
         <w:t xml:space="preserve"> the Test </w:t>
       </w:r>
@@ -19452,7 +19966,25 @@
           <w:bCs/>
           <w:color w:val="44546A" w:themeColor="text2"/>
         </w:rPr>
-        <w:t>.  Protocol Test Manager : Loading an existing Profile</w:t>
+        <w:t xml:space="preserve">.  Protocol Test </w:t>
+      </w:r>
+      <w:proofErr w:type="gramStart"/>
+      <w:r>
+        <w:rPr>
+          <w:b/>
+          <w:bCs/>
+          <w:color w:val="44546A" w:themeColor="text2"/>
+        </w:rPr>
+        <w:t>Manager :</w:t>
+      </w:r>
+      <w:proofErr w:type="gramEnd"/>
+      <w:r>
+        <w:rPr>
+          <w:b/>
+          <w:bCs/>
+          <w:color w:val="44546A" w:themeColor="text2"/>
+        </w:rPr>
+        <w:t xml:space="preserve"> Loading an existing Profile</w:t>
       </w:r>
       <w:bookmarkEnd w:id="73"/>
       <w:bookmarkEnd w:id="74"/>
@@ -19609,7 +20141,15 @@
         <w:t xml:space="preserve">ote that you can still modify your selections by selecting or unselecting </w:t>
       </w:r>
       <w:r>
-        <w:t>Test Cases as necessary</w:t>
+        <w:t xml:space="preserve">Test </w:t>
+      </w:r>
+      <w:proofErr w:type="gramStart"/>
+      <w:r>
+        <w:t>Cases</w:t>
+      </w:r>
+      <w:proofErr w:type="gramEnd"/>
+      <w:r>
+        <w:t xml:space="preserve"> as necessary</w:t>
       </w:r>
       <w:r>
         <w:t xml:space="preserve">.  </w:t>
@@ -19877,6 +20417,7 @@
       <w:bookmarkStart w:id="77" w:name="_5.0__Running"/>
       <w:bookmarkStart w:id="78" w:name="_Toc50370967"/>
       <w:bookmarkEnd w:id="77"/>
+      <w:proofErr w:type="gramStart"/>
       <w:r>
         <w:t>5</w:t>
       </w:r>
@@ -19887,7 +20428,11 @@
         <w:t xml:space="preserve"> </w:t>
       </w:r>
       <w:r>
-        <w:t>Running the Test Suite Test Cases</w:t>
+        <w:t>Running</w:t>
+      </w:r>
+      <w:proofErr w:type="gramEnd"/>
+      <w:r>
+        <w:t xml:space="preserve"> the Test Suite Test Cases</w:t>
       </w:r>
       <w:bookmarkEnd w:id="78"/>
     </w:p>
@@ -20426,7 +20971,15 @@
         <w:t>Run Selected Test Cases</w:t>
       </w:r>
       <w:r>
-        <w:t xml:space="preserve"> tab of PTM will be executed, whether or not the Test Cases are actually selected.</w:t>
+        <w:t xml:space="preserve"> tab of PTM will be executed, </w:t>
+      </w:r>
+      <w:proofErr w:type="gramStart"/>
+      <w:r>
+        <w:t>whether or not</w:t>
+      </w:r>
+      <w:proofErr w:type="gramEnd"/>
+      <w:r>
+        <w:t xml:space="preserve"> the Test Cases are actually selected.</w:t>
       </w:r>
       <w:r>
         <w:t xml:space="preserve"> These Test Cases are the ones that you selected/filtered </w:t>
@@ -21136,6 +21689,8 @@
         </w:rPr>
         <w:t xml:space="preserve">set in the </w:t>
       </w:r>
+      <w:proofErr w:type="spellStart"/>
+      <w:proofErr w:type="gramStart"/>
       <w:r>
         <w:rPr>
           <w:rFonts w:ascii="Consolas" w:eastAsia="Times New Roman" w:hAnsi="Consolas" w:cs="Segoe UI"/>
@@ -21144,6 +21699,8 @@
         </w:rPr>
         <w:t>CommonTestSuite.Deployment.ptfconfig</w:t>
       </w:r>
+      <w:proofErr w:type="spellEnd"/>
+      <w:proofErr w:type="gramEnd"/>
       <w:r>
         <w:rPr>
           <w:rFonts w:ascii="Consolas" w:eastAsia="Times New Roman" w:hAnsi="Consolas" w:cs="Segoe UI"/>
@@ -21763,6 +22320,7 @@
         </w:rPr>
         <w:t xml:space="preserve"> environment. </w:t>
       </w:r>
+      <w:proofErr w:type="gramStart"/>
       <w:r>
         <w:rPr>
           <w:rFonts w:eastAsia="Times New Roman" w:cs="Segoe UI"/>
@@ -21777,7 +22335,16 @@
           <w:szCs w:val="24"/>
           <w:lang w:val="en"/>
         </w:rPr>
-        <w:t>note that the</w:t>
+        <w:t>note</w:t>
+      </w:r>
+      <w:proofErr w:type="gramEnd"/>
+      <w:r>
+        <w:rPr>
+          <w:rFonts w:eastAsia="Times New Roman" w:cs="Segoe UI"/>
+          <w:szCs w:val="24"/>
+          <w:lang w:val="en"/>
+        </w:rPr>
+        <w:t xml:space="preserve"> that the</w:t>
       </w:r>
       <w:r>
         <w:rPr>
@@ -21992,7 +22559,7 @@
             <w:lang w:val="en"/>
           </w:rPr>
           <w:pict w14:anchorId="38A0E97E">
-            <v:shape id="Picture 20" o:spid="_x0000_i1033" type="#_x0000_t75" alt="https://github.com/Microsoft/WindowsProtocolTestSuites/raw/staging/TestSuites/FileServer/docs/image/FileServerUserGuide/image1.png" href="https://github.com/Microsoft/WindowsProtocolTestSuites/blob/staging/TestSuites/FileServer/docs/image/FileServerUserGuide/image1.png" target="_blank" style="width:18.6pt;height:11.85pt;visibility:visible;mso-wrap-style:square" o:button="t">
+            <v:shape id="Picture 20" o:spid="_x0000_i1033" type="#_x0000_t75" alt="https://github.com/Microsoft/WindowsProtocolTestSuites/raw/staging/TestSuites/FileServer/docs/image/FileServerUserGuide/image1.png" href="https://github.com/Microsoft/WindowsProtocolTestSuites/blob/staging/TestSuites/FileServer/docs/image/FileServerUserGuide/image1.png" target="_blank" style="width:18.75pt;height:11.65pt;visibility:visible;mso-wrap-style:square" o:button="t">
               <v:fill o:detectmouseclick="t"/>
               <v:imagedata r:id="rId14" o:title="image1"/>
             </v:shape>
@@ -22654,7 +23221,31 @@
           <w:sz w:val="24"/>
           <w:szCs w:val="24"/>
         </w:rPr>
-        <w:t>.  Protocol Test Manager : Starting Test Case execution</w:t>
+        <w:t xml:space="preserve">.  Protocol Test </w:t>
+      </w:r>
+      <w:proofErr w:type="gramStart"/>
+      <w:r>
+        <w:rPr>
+          <w:b/>
+          <w:bCs/>
+          <w:i w:val="0"/>
+          <w:iCs w:val="0"/>
+          <w:sz w:val="24"/>
+          <w:szCs w:val="24"/>
+        </w:rPr>
+        <w:t>Manager :</w:t>
+      </w:r>
+      <w:proofErr w:type="gramEnd"/>
+      <w:r>
+        <w:rPr>
+          <w:b/>
+          <w:bCs/>
+          <w:i w:val="0"/>
+          <w:iCs w:val="0"/>
+          <w:sz w:val="24"/>
+          <w:szCs w:val="24"/>
+        </w:rPr>
+        <w:t xml:space="preserve"> Starting Test Case execution</w:t>
       </w:r>
       <w:bookmarkEnd w:id="80"/>
       <w:bookmarkEnd w:id="81"/>
@@ -23492,7 +24083,31 @@
           <w:sz w:val="24"/>
           <w:szCs w:val="24"/>
         </w:rPr>
-        <w:t>.  Protocol Test Manager : Test Case context menu commands</w:t>
+        <w:t xml:space="preserve">.  Protocol Test </w:t>
+      </w:r>
+      <w:proofErr w:type="gramStart"/>
+      <w:r>
+        <w:rPr>
+          <w:b/>
+          <w:bCs/>
+          <w:i w:val="0"/>
+          <w:iCs w:val="0"/>
+          <w:sz w:val="24"/>
+          <w:szCs w:val="24"/>
+        </w:rPr>
+        <w:t>Manager :</w:t>
+      </w:r>
+      <w:proofErr w:type="gramEnd"/>
+      <w:r>
+        <w:rPr>
+          <w:b/>
+          <w:bCs/>
+          <w:i w:val="0"/>
+          <w:iCs w:val="0"/>
+          <w:sz w:val="24"/>
+          <w:szCs w:val="24"/>
+        </w:rPr>
+        <w:t xml:space="preserve"> Test Case context menu commands</w:t>
       </w:r>
       <w:bookmarkEnd w:id="82"/>
       <w:bookmarkEnd w:id="83"/>
@@ -23778,6 +24393,8 @@
         </w:rPr>
         <w:t xml:space="preserve">in the </w:t>
       </w:r>
+      <w:proofErr w:type="spellStart"/>
+      <w:proofErr w:type="gramStart"/>
       <w:r>
         <w:rPr>
           <w:rFonts w:eastAsia="Times New Roman" w:cs="Segoe UI"/>
@@ -23787,6 +24404,8 @@
         </w:rPr>
         <w:t>Passed</w:t>
       </w:r>
+      <w:proofErr w:type="spellEnd"/>
+      <w:proofErr w:type="gramEnd"/>
       <w:r>
         <w:rPr>
           <w:rFonts w:eastAsia="Times New Roman" w:cs="Segoe UI"/>
@@ -24078,8 +24697,13 @@
       <w:bookmarkEnd w:id="86"/>
       <w:bookmarkEnd w:id="87"/>
       <w:bookmarkEnd w:id="88"/>
-      <w:r>
-        <w:t>5.1  Saving a</w:t>
+      <w:proofErr w:type="gramStart"/>
+      <w:r>
+        <w:t>5.1  Saving</w:t>
+      </w:r>
+      <w:proofErr w:type="gramEnd"/>
+      <w:r>
+        <w:t xml:space="preserve"> a</w:t>
       </w:r>
       <w:r>
         <w:t xml:space="preserve"> Profile</w:t>
@@ -24626,7 +25250,31 @@
           <w:sz w:val="24"/>
           <w:szCs w:val="24"/>
         </w:rPr>
-        <w:t>.  Protocol Test Manager : Saving a test cases Profile</w:t>
+        <w:t xml:space="preserve">.  Protocol Test </w:t>
+      </w:r>
+      <w:proofErr w:type="gramStart"/>
+      <w:r>
+        <w:rPr>
+          <w:b/>
+          <w:bCs/>
+          <w:i w:val="0"/>
+          <w:iCs w:val="0"/>
+          <w:sz w:val="24"/>
+          <w:szCs w:val="24"/>
+        </w:rPr>
+        <w:t>Manager :</w:t>
+      </w:r>
+      <w:proofErr w:type="gramEnd"/>
+      <w:r>
+        <w:rPr>
+          <w:b/>
+          <w:bCs/>
+          <w:i w:val="0"/>
+          <w:iCs w:val="0"/>
+          <w:sz w:val="24"/>
+          <w:szCs w:val="24"/>
+        </w:rPr>
+        <w:t xml:space="preserve"> Saving a test cases Profile</w:t>
       </w:r>
       <w:bookmarkEnd w:id="90"/>
       <w:bookmarkEnd w:id="91"/>
@@ -24666,7 +25314,15 @@
         <w:t>Documents</w:t>
       </w:r>
       <w:r>
-        <w:t xml:space="preserve"> folder, but you can change it by navigating to another directory location as necessary</w:t>
+        <w:t xml:space="preserve"> folder, but you can change it by navigating to another directory </w:t>
+      </w:r>
+      <w:proofErr w:type="gramStart"/>
+      <w:r>
+        <w:t>location</w:t>
+      </w:r>
+      <w:proofErr w:type="gramEnd"/>
+      <w:r>
+        <w:t xml:space="preserve"> as necessary</w:t>
       </w:r>
       <w:r>
         <w:t>.</w:t>
@@ -24721,6 +25377,7 @@
       <w:bookmarkStart w:id="92" w:name="_6.0__Analyzing_1"/>
       <w:bookmarkStart w:id="93" w:name="_Toc50370969"/>
       <w:bookmarkEnd w:id="92"/>
+      <w:proofErr w:type="gramStart"/>
       <w:r>
         <w:rPr>
           <w:rStyle w:val="Heading3Char"/>
@@ -24743,7 +25400,16 @@
           <w:b/>
           <w:bCs/>
         </w:rPr>
-        <w:t>Executing Test</w:t>
+        <w:t>Executing</w:t>
+      </w:r>
+      <w:proofErr w:type="gramEnd"/>
+      <w:r>
+        <w:rPr>
+          <w:rStyle w:val="Heading3Char"/>
+          <w:b/>
+          <w:bCs/>
+        </w:rPr>
+        <w:t xml:space="preserve"> Test</w:t>
       </w:r>
       <w:r>
         <w:rPr>
@@ -25081,7 +25747,15 @@
         <w:t>Start</w:t>
       </w:r>
       <w:r>
-        <w:t xml:space="preserve"> menu, type “Cmd” and then double-click the </w:t>
+        <w:t xml:space="preserve"> menu, type “</w:t>
+      </w:r>
+      <w:proofErr w:type="spellStart"/>
+      <w:r>
+        <w:t>Cmd</w:t>
+      </w:r>
+      <w:proofErr w:type="spellEnd"/>
+      <w:r>
+        <w:t xml:space="preserve">” and then double-click the </w:t>
       </w:r>
       <w:r>
         <w:rPr>
@@ -25194,15 +25868,51 @@
           <w:sz w:val="22"/>
           <w:szCs w:val="22"/>
         </w:rPr>
-        <w:t>tmCli.exe -p &lt;profilepath&gt; -s</w:t>
-      </w:r>
+        <w:t>tmCli.exe -p &lt;</w:t>
+      </w:r>
+      <w:proofErr w:type="spellStart"/>
       <w:r>
         <w:rPr>
           <w:rFonts w:ascii="Consolas" w:hAnsi="Consolas"/>
           <w:sz w:val="22"/>
           <w:szCs w:val="22"/>
         </w:rPr>
-        <w:t xml:space="preserve"> -t &lt;testsuitepath&gt;</w:t>
+        <w:t>profilepath</w:t>
+      </w:r>
+      <w:proofErr w:type="spellEnd"/>
+      <w:r>
+        <w:rPr>
+          <w:rFonts w:ascii="Consolas" w:hAnsi="Consolas"/>
+          <w:sz w:val="22"/>
+          <w:szCs w:val="22"/>
+        </w:rPr>
+        <w:t>&gt; -s</w:t>
+      </w:r>
+      <w:r>
+        <w:rPr>
+          <w:rFonts w:ascii="Consolas" w:hAnsi="Consolas"/>
+          <w:sz w:val="22"/>
+          <w:szCs w:val="22"/>
+        </w:rPr>
+        <w:t xml:space="preserve"> -t &lt;</w:t>
+      </w:r>
+      <w:proofErr w:type="spellStart"/>
+      <w:r>
+        <w:rPr>
+          <w:rFonts w:ascii="Consolas" w:hAnsi="Consolas"/>
+          <w:sz w:val="22"/>
+          <w:szCs w:val="22"/>
+        </w:rPr>
+        <w:t>testsuitepath</w:t>
+      </w:r>
+      <w:proofErr w:type="spellEnd"/>
+      <w:r>
+        <w:rPr>
+          <w:rFonts w:ascii="Consolas" w:hAnsi="Consolas"/>
+          <w:sz w:val="22"/>
+          <w:szCs w:val="22"/>
+        </w:rPr>
+        <w:t>&gt;</w:t>
       </w:r>
     </w:p>
     <w:p>
@@ -25258,10 +25968,18 @@
         <w:t>,</w:t>
       </w:r>
       <w:r>
-        <w:t xml:space="preserve"> and the </w:t>
-      </w:r>
-      <w:r>
-        <w:t xml:space="preserve"> -s switch </w:t>
+        <w:t xml:space="preserve"> and </w:t>
+      </w:r>
+      <w:proofErr w:type="gramStart"/>
+      <w:r>
+        <w:t xml:space="preserve">the </w:t>
+      </w:r>
+      <w:r>
+        <w:t xml:space="preserve"> -</w:t>
+      </w:r>
+      <w:proofErr w:type="gramEnd"/>
+      <w:r>
+        <w:t xml:space="preserve">s switch </w:t>
       </w:r>
       <w:r>
         <w:t xml:space="preserve">in this command </w:t>
@@ -25323,7 +26041,7 @@
             <w:szCs w:val="21"/>
           </w:rPr>
           <w:pict w14:anchorId="1776AFE4">
-            <v:shape id="Picture 16" o:spid="_x0000_i1034" type="#_x0000_t75" alt="https://github.com/Microsoft/WindowsProtocolTestSuites/raw/staging/TestSuites/FileServer/docs/image/FileServerUserGuide/image1.png" href="https://github.com/Microsoft/WindowsProtocolTestSuites/blob/staging/TestSuites/FileServer/docs/image/FileServerUserGuide/image1.png" target="_blank" style="width:18.6pt;height:11.85pt;visibility:visible;mso-wrap-style:square" o:button="t">
+            <v:shape id="Picture 16" o:spid="_x0000_i1034" type="#_x0000_t75" alt="https://github.com/Microsoft/WindowsProtocolTestSuites/raw/staging/TestSuites/FileServer/docs/image/FileServerUserGuide/image1.png" href="https://github.com/Microsoft/WindowsProtocolTestSuites/blob/staging/TestSuites/FileServer/docs/image/FileServerUserGuide/image1.png" target="_blank" style="width:18.75pt;height:11.65pt;visibility:visible;mso-wrap-style:square" o:button="t">
               <v:fill o:detectmouseclick="t"/>
               <v:imagedata r:id="rId14" o:title="image1"/>
             </v:shape>
@@ -25347,11 +26065,16 @@
       <w:r>
         <w:t xml:space="preserve">For additional information about functionality that is available with the </w:t>
       </w:r>
+      <w:proofErr w:type="spellStart"/>
       <w:r>
         <w:t>P</w:t>
       </w:r>
       <w:r>
-        <w:t>tmCli tool, use the -</w:t>
+        <w:t>tmCli</w:t>
+      </w:r>
+      <w:proofErr w:type="spellEnd"/>
+      <w:r>
+        <w:t xml:space="preserve"> tool, use the -</w:t>
       </w:r>
       <w:r>
         <w:t>-</w:t>
@@ -25418,6 +26141,7 @@
         <w:pStyle w:val="Heading1"/>
       </w:pPr>
       <w:bookmarkStart w:id="94" w:name="_Toc50370970"/>
+      <w:proofErr w:type="gramStart"/>
       <w:r>
         <w:t>6</w:t>
       </w:r>
@@ -25425,7 +26149,11 @@
         <w:t xml:space="preserve">.0  </w:t>
       </w:r>
       <w:r>
-        <w:t xml:space="preserve">Analyzing </w:t>
+        <w:t>Analyzing</w:t>
+      </w:r>
+      <w:proofErr w:type="gramEnd"/>
+      <w:r>
+        <w:t xml:space="preserve"> </w:t>
       </w:r>
       <w:r>
         <w:t xml:space="preserve">the </w:t>
@@ -25451,11 +26179,21 @@
       <w:r>
         <w:t xml:space="preserve">The results that are likely to be of the most interest </w:t>
       </w:r>
+      <w:proofErr w:type="gramStart"/>
       <w:r>
         <w:t>are</w:t>
       </w:r>
-      <w:r>
-        <w:t xml:space="preserve"> the Test Cases that failed. The PTM provides a number of tools that can quickly point you to </w:t>
+      <w:proofErr w:type="gramEnd"/>
+      <w:r>
+        <w:t xml:space="preserve"> the Test Cases that failed. The PTM provides </w:t>
+      </w:r>
+      <w:proofErr w:type="gramStart"/>
+      <w:r>
+        <w:t>a number of</w:t>
+      </w:r>
+      <w:proofErr w:type="gramEnd"/>
+      <w:r>
+        <w:t xml:space="preserve"> tools that can quickly point you to </w:t>
       </w:r>
       <w:r>
         <w:t xml:space="preserve">what the causes of </w:t>
@@ -25660,11 +26398,16 @@
       <w:bookmarkStart w:id="95" w:name="_6.1__Test"/>
       <w:bookmarkStart w:id="96" w:name="_Toc50370971"/>
       <w:bookmarkEnd w:id="95"/>
+      <w:proofErr w:type="gramStart"/>
       <w:r>
         <w:t xml:space="preserve">6.1  </w:t>
       </w:r>
       <w:r>
-        <w:t xml:space="preserve">Test </w:t>
+        <w:t>Test</w:t>
+      </w:r>
+      <w:proofErr w:type="gramEnd"/>
+      <w:r>
+        <w:t xml:space="preserve"> </w:t>
       </w:r>
       <w:r>
         <w:t>Results Output Status Indicators</w:t>
@@ -26229,11 +26972,16 @@
               <w:t>The results category for a particular Test Case</w:t>
             </w:r>
             <w:r>
-              <w:t>, for example</w:t>
+              <w:t xml:space="preserve">, for </w:t>
+            </w:r>
+            <w:proofErr w:type="gramStart"/>
+            <w:r>
+              <w:t>example</w:t>
             </w:r>
             <w:r>
               <w:t>;</w:t>
             </w:r>
+            <w:proofErr w:type="gramEnd"/>
             <w:r>
               <w:t xml:space="preserve"> </w:t>
             </w:r>
@@ -26357,12 +27105,14 @@
             <w:r>
               <w:t xml:space="preserve">in the </w:t>
             </w:r>
+            <w:proofErr w:type="spellStart"/>
             <w:r>
               <w:rPr>
                 <w:b/>
               </w:rPr>
               <w:t>StandardOut</w:t>
             </w:r>
+            <w:proofErr w:type="spellEnd"/>
             <w:r>
               <w:t xml:space="preserve"> category of results</w:t>
             </w:r>
@@ -26407,7 +27157,11 @@
               <w:t>displayed in tags</w:t>
             </w:r>
             <w:r>
-              <w:t xml:space="preserve"> in the</w:t>
+              <w:t xml:space="preserve"> in </w:t>
+            </w:r>
+            <w:proofErr w:type="gramStart"/>
+            <w:r>
+              <w:t>the</w:t>
             </w:r>
             <w:r>
               <w:rPr>
@@ -26418,12 +27172,15 @@
             <w:r>
               <w:t xml:space="preserve"> </w:t>
             </w:r>
+            <w:proofErr w:type="spellStart"/>
             <w:r>
               <w:rPr>
                 <w:b/>
               </w:rPr>
               <w:t>StandardOut</w:t>
             </w:r>
+            <w:proofErr w:type="spellEnd"/>
+            <w:proofErr w:type="gramEnd"/>
             <w:r>
               <w:t xml:space="preserve"> category of results</w:t>
             </w:r>
@@ -26473,7 +27230,21 @@
               <w:rPr>
                 <w:b/>
               </w:rPr>
-              <w:t>[TestInProgress]</w:t>
+              <w:t>[</w:t>
+            </w:r>
+            <w:proofErr w:type="spellStart"/>
+            <w:r>
+              <w:rPr>
+                <w:b/>
+              </w:rPr>
+              <w:t>TestInProgress</w:t>
+            </w:r>
+            <w:proofErr w:type="spellEnd"/>
+            <w:r>
+              <w:rPr>
+                <w:b/>
+              </w:rPr>
+              <w:t>]</w:t>
             </w:r>
           </w:p>
           <w:p>
@@ -26533,7 +27304,21 @@
               <w:rPr>
                 <w:b/>
               </w:rPr>
-              <w:t>[CheckPoint]</w:t>
+              <w:t>[</w:t>
+            </w:r>
+            <w:proofErr w:type="spellStart"/>
+            <w:r>
+              <w:rPr>
+                <w:b/>
+              </w:rPr>
+              <w:t>CheckPoint</w:t>
+            </w:r>
+            <w:proofErr w:type="spellEnd"/>
+            <w:r>
+              <w:rPr>
+                <w:b/>
+              </w:rPr>
+              <w:t>]</w:t>
             </w:r>
           </w:p>
           <w:p>
@@ -26553,7 +27338,21 @@
               <w:rPr>
                 <w:b/>
               </w:rPr>
-              <w:t>[CheckSucceeded]</w:t>
+              <w:t>[</w:t>
+            </w:r>
+            <w:proofErr w:type="spellStart"/>
+            <w:r>
+              <w:rPr>
+                <w:b/>
+              </w:rPr>
+              <w:t>CheckSucceeded</w:t>
+            </w:r>
+            <w:proofErr w:type="spellEnd"/>
+            <w:r>
+              <w:rPr>
+                <w:b/>
+              </w:rPr>
+              <w:t>]</w:t>
             </w:r>
           </w:p>
           <w:p>
@@ -26573,7 +27372,21 @@
               <w:rPr>
                 <w:b/>
               </w:rPr>
-              <w:t>[CheckFailed]</w:t>
+              <w:t>[</w:t>
+            </w:r>
+            <w:proofErr w:type="spellStart"/>
+            <w:r>
+              <w:rPr>
+                <w:b/>
+              </w:rPr>
+              <w:t>CheckFailed</w:t>
+            </w:r>
+            <w:proofErr w:type="spellEnd"/>
+            <w:r>
+              <w:rPr>
+                <w:b/>
+              </w:rPr>
+              <w:t>]</w:t>
             </w:r>
           </w:p>
           <w:p>
@@ -26599,34 +27412,16 @@
               <w:rPr>
                 <w:b/>
               </w:rPr>
-              <w:t>[TestStep]</w:t>
+              <w:t>[</w:t>
             </w:r>
-          </w:p>
-          <w:p>
-            <w:pPr>
-              <w:pStyle w:val="ListParagraph"/>
-              <w:numPr>
-                <w:ilvl w:val="0"/>
-                <w:numId w:val="20"/>
-              </w:numPr>
-              <w:ind w:left="606" w:hanging="246"/>
-              <w:contextualSpacing w:val="0"/>
-              <w:rPr>
-                <w:b/>
-              </w:rPr>
-            </w:pPr>
+            <w:proofErr w:type="spellStart"/>
             <w:r>
               <w:rPr>
                 <w:b/>
               </w:rPr>
-              <w:t>[</w:t>
+              <w:t>TestStep</w:t>
             </w:r>
-            <w:r>
-              <w:rPr>
-                <w:b/>
-              </w:rPr>
-              <w:t>TestPassed</w:t>
-            </w:r>
+            <w:proofErr w:type="spellEnd"/>
             <w:r>
               <w:rPr>
                 <w:b/>
@@ -26651,7 +27446,55 @@
               <w:rPr>
                 <w:b/>
               </w:rPr>
-              <w:t>[TestFailed]</w:t>
+              <w:t>[</w:t>
+            </w:r>
+            <w:proofErr w:type="spellStart"/>
+            <w:r>
+              <w:rPr>
+                <w:b/>
+              </w:rPr>
+              <w:t>TestPassed</w:t>
+            </w:r>
+            <w:proofErr w:type="spellEnd"/>
+            <w:r>
+              <w:rPr>
+                <w:b/>
+              </w:rPr>
+              <w:t>]</w:t>
+            </w:r>
+          </w:p>
+          <w:p>
+            <w:pPr>
+              <w:pStyle w:val="ListParagraph"/>
+              <w:numPr>
+                <w:ilvl w:val="0"/>
+                <w:numId w:val="20"/>
+              </w:numPr>
+              <w:ind w:left="606" w:hanging="246"/>
+              <w:contextualSpacing w:val="0"/>
+              <w:rPr>
+                <w:b/>
+              </w:rPr>
+            </w:pPr>
+            <w:r>
+              <w:rPr>
+                <w:b/>
+              </w:rPr>
+              <w:t>[</w:t>
+            </w:r>
+            <w:proofErr w:type="spellStart"/>
+            <w:r>
+              <w:rPr>
+                <w:b/>
+              </w:rPr>
+              <w:t>TestFailed</w:t>
+            </w:r>
+            <w:proofErr w:type="spellEnd"/>
+            <w:r>
+              <w:rPr>
+                <w:b/>
+              </w:rPr>
+              <w:t>]</w:t>
             </w:r>
           </w:p>
           <w:p>
@@ -26699,21 +27542,25 @@
             <w:r>
               <w:t xml:space="preserve"> </w:t>
             </w:r>
+            <w:proofErr w:type="spellStart"/>
             <w:r>
               <w:rPr>
                 <w:b/>
               </w:rPr>
               <w:t>ErrorStackTrace</w:t>
             </w:r>
+            <w:proofErr w:type="spellEnd"/>
             <w:r>
               <w:t xml:space="preserve"> and </w:t>
             </w:r>
+            <w:proofErr w:type="spellStart"/>
             <w:r>
               <w:rPr>
                 <w:b/>
               </w:rPr>
               <w:t>ErrorMessage</w:t>
             </w:r>
+            <w:proofErr w:type="spellEnd"/>
             <w:r>
               <w:t xml:space="preserve"> category of results.</w:t>
             </w:r>
@@ -27265,6 +28112,85 @@
     </w:p>
     <w:p>
       <w:pPr>
+        <w:ind w:left="288"/>
+      </w:pPr>
+      <w:r>
+        <w:rPr>
+          <w:noProof/>
+          <w:color w:val="0366D6"/>
+          <w:sz w:val="21"/>
+          <w:szCs w:val="21"/>
+        </w:rPr>
+        <w:drawing>
+          <wp:inline distT="0" distB="0" distL="0" distR="0" wp14:anchorId="3B17A0BF" wp14:editId="147EA405">
+            <wp:extent cx="228600" cy="152400"/>
+            <wp:effectExtent l="0" t="0" r="0" b="0"/>
+            <wp:docPr id="10" name="Picture 10" descr="https://github.com/Microsoft/WindowsProtocolTestSuites/raw/staging/TestSuites/FileServer/docs/image/FileServerUserGuide/image1.png">
+              <a:hlinkClick xmlns:a="http://schemas.openxmlformats.org/drawingml/2006/main" r:id="rId33" tgtFrame="_blank"/>
+            </wp:docPr>
+            <wp:cNvGraphicFramePr>
+              <a:graphicFrameLocks xmlns:a="http://schemas.openxmlformats.org/drawingml/2006/main" noChangeAspect="1"/>
+            </wp:cNvGraphicFramePr>
+            <a:graphic xmlns:a="http://schemas.openxmlformats.org/drawingml/2006/main">
+              <a:graphicData uri="http://schemas.openxmlformats.org/drawingml/2006/picture">
+                <pic:pic xmlns:pic="http://schemas.openxmlformats.org/drawingml/2006/picture">
+                  <pic:nvPicPr>
+                    <pic:cNvPr id="0" name="Picture 27" descr="https://github.com/Microsoft/WindowsProtocolTestSuites/raw/staging/TestSuites/FileServer/docs/image/FileServerUserGuide/image1.png">
+                      <a:hlinkClick r:id="rId33" tgtFrame="_blank"/>
+                    </pic:cNvPr>
+                    <pic:cNvPicPr>
+                      <a:picLocks noChangeAspect="1" noChangeArrowheads="1"/>
+                    </pic:cNvPicPr>
+                  </pic:nvPicPr>
+                  <pic:blipFill>
+                    <a:blip r:embed="rId25">
+                      <a:extLst>
+                        <a:ext uri="{28A0092B-C50C-407E-A947-70E740481C1C}">
+                          <a14:useLocalDpi xmlns:a14="http://schemas.microsoft.com/office/drawing/2010/main" val="0"/>
+                        </a:ext>
+                      </a:extLst>
+                    </a:blip>
+                    <a:srcRect/>
+                    <a:stretch>
+                      <a:fillRect/>
+                    </a:stretch>
+                  </pic:blipFill>
+                  <pic:spPr bwMode="auto">
+                    <a:xfrm>
+                      <a:off x="0" y="0"/>
+                      <a:ext cx="228600" cy="152400"/>
+                    </a:xfrm>
+                    <a:prstGeom prst="rect">
+                      <a:avLst/>
+                    </a:prstGeom>
+                    <a:noFill/>
+                    <a:ln>
+                      <a:noFill/>
+                    </a:ln>
+                  </pic:spPr>
+                </pic:pic>
+              </a:graphicData>
+            </a:graphic>
+          </wp:inline>
+        </w:drawing>
+      </w:r>
+      <w:r>
+        <w:rPr>
+          <w:b/>
+        </w:rPr>
+        <w:t>Note</w:t>
+      </w:r>
+    </w:p>
+    <w:p>
+      <w:pPr>
+        <w:ind w:left="288"/>
+      </w:pPr>
+      <w:r>
+        <w:t>The number of Passed/Failed/Inconclusive cases may be various due to different lab setup.</w:t>
+      </w:r>
+    </w:p>
+    <w:p>
+      <w:pPr>
         <w:pStyle w:val="NormalLineSpacing"/>
       </w:pPr>
     </w:p>
@@ -27388,7 +28314,47 @@
           <w:color w:val="44546A" w:themeColor="text2"/>
           <w:szCs w:val="24"/>
         </w:rPr>
-        <w:t>. Protocol Test Manager : SMB2 operation test categories | Error and StandardOut results</w:t>
+        <w:t xml:space="preserve">. Protocol Test </w:t>
+      </w:r>
+      <w:proofErr w:type="gramStart"/>
+      <w:r>
+        <w:rPr>
+          <w:b/>
+          <w:bCs/>
+          <w:color w:val="44546A" w:themeColor="text2"/>
+          <w:szCs w:val="24"/>
+        </w:rPr>
+        <w:t>Manager :</w:t>
+      </w:r>
+      <w:proofErr w:type="gramEnd"/>
+      <w:r>
+        <w:rPr>
+          <w:b/>
+          <w:bCs/>
+          <w:color w:val="44546A" w:themeColor="text2"/>
+          <w:szCs w:val="24"/>
+        </w:rPr>
+        <w:t xml:space="preserve"> SMB2 operation test categories | Error and </w:t>
+      </w:r>
+      <w:proofErr w:type="spellStart"/>
+      <w:r>
+        <w:rPr>
+          <w:b/>
+          <w:bCs/>
+          <w:color w:val="44546A" w:themeColor="text2"/>
+          <w:szCs w:val="24"/>
+        </w:rPr>
+        <w:t>StandardOut</w:t>
+      </w:r>
+      <w:proofErr w:type="spellEnd"/>
+      <w:r>
+        <w:rPr>
+          <w:b/>
+          <w:bCs/>
+          <w:color w:val="44546A" w:themeColor="text2"/>
+          <w:szCs w:val="24"/>
+        </w:rPr>
+        <w:t xml:space="preserve"> results</w:t>
       </w:r>
       <w:bookmarkEnd w:id="97"/>
     </w:p>
@@ -27401,8 +28367,13 @@
       <w:pPr>
         <w:pStyle w:val="HeadingAlt"/>
       </w:pPr>
-      <w:r>
-        <w:t>StandardOut Category</w:t>
+      <w:proofErr w:type="spellStart"/>
+      <w:r>
+        <w:t>StandardOut</w:t>
+      </w:r>
+      <w:proofErr w:type="spellEnd"/>
+      <w:r>
+        <w:t xml:space="preserve"> Category</w:t>
       </w:r>
       <w:r>
         <w:t xml:space="preserve"> </w:t>
@@ -27437,12 +28408,14 @@
       <w:r>
         <w:t xml:space="preserve">of the </w:t>
       </w:r>
+      <w:proofErr w:type="spellStart"/>
       <w:r>
         <w:rPr>
           <w:b/>
         </w:rPr>
         <w:t>StandardOut</w:t>
       </w:r>
+      <w:proofErr w:type="spellEnd"/>
       <w:r>
         <w:t xml:space="preserve"> category </w:t>
       </w:r>
@@ -27488,8 +28461,10 @@
         <w:rPr>
           <w:b/>
         </w:rPr>
+        <w:lastRenderedPageBreak/>
         <w:t>[</w:t>
       </w:r>
+      <w:proofErr w:type="spellStart"/>
       <w:r>
         <w:rPr>
           <w:b/>
@@ -27500,7 +28475,14 @@
         <w:rPr>
           <w:b/>
         </w:rPr>
-        <w:t xml:space="preserve">Step] </w:t>
+        <w:t>Step</w:t>
+      </w:r>
+      <w:proofErr w:type="spellEnd"/>
+      <w:r>
+        <w:rPr>
+          <w:b/>
+        </w:rPr>
+        <w:t xml:space="preserve">] </w:t>
       </w:r>
       <w:r>
         <w:t>—</w:t>
@@ -27561,7 +28543,6 @@
         <w:rPr>
           <w:b/>
         </w:rPr>
-        <w:lastRenderedPageBreak/>
         <w:t>[</w:t>
       </w:r>
       <w:r>
@@ -27607,7 +28588,21 @@
         <w:rPr>
           <w:b/>
         </w:rPr>
-        <w:t>[TestStep]</w:t>
+        <w:t>[</w:t>
+      </w:r>
+      <w:proofErr w:type="spellStart"/>
+      <w:r>
+        <w:rPr>
+          <w:b/>
+        </w:rPr>
+        <w:t>TestStep</w:t>
+      </w:r>
+      <w:proofErr w:type="spellEnd"/>
+      <w:r>
+        <w:rPr>
+          <w:b/>
+        </w:rPr>
+        <w:t>]</w:t>
       </w:r>
       <w:r>
         <w:t xml:space="preserve"> </w:t>
@@ -27691,12 +28686,14 @@
         </w:rPr>
         <w:t>[</w:t>
       </w:r>
+      <w:proofErr w:type="spellStart"/>
       <w:r>
         <w:rPr>
           <w:b/>
         </w:rPr>
         <w:t>CheckSucceeded</w:t>
       </w:r>
+      <w:proofErr w:type="spellEnd"/>
       <w:r>
         <w:rPr>
           <w:b/>
@@ -27751,7 +28748,21 @@
         <w:rPr>
           <w:b/>
         </w:rPr>
-        <w:t>[TestStep]</w:t>
+        <w:t>[</w:t>
+      </w:r>
+      <w:proofErr w:type="spellStart"/>
+      <w:r>
+        <w:rPr>
+          <w:b/>
+        </w:rPr>
+        <w:t>TestStep</w:t>
+      </w:r>
+      <w:proofErr w:type="spellEnd"/>
+      <w:r>
+        <w:rPr>
+          <w:b/>
+        </w:rPr>
+        <w:t>]</w:t>
       </w:r>
       <w:r>
         <w:t xml:space="preserve"> were successful.</w:t>
@@ -27774,7 +28785,21 @@
         <w:rPr>
           <w:b/>
         </w:rPr>
-        <w:t xml:space="preserve">[CheckFailed] </w:t>
+        <w:t>[</w:t>
+      </w:r>
+      <w:proofErr w:type="spellStart"/>
+      <w:r>
+        <w:rPr>
+          <w:b/>
+        </w:rPr>
+        <w:t>CheckFailed</w:t>
+      </w:r>
+      <w:proofErr w:type="spellEnd"/>
+      <w:r>
+        <w:rPr>
+          <w:b/>
+        </w:rPr>
+        <w:t xml:space="preserve">] </w:t>
       </w:r>
       <w:r>
         <w:t>—</w:t>
@@ -27822,7 +28847,21 @@
         <w:rPr>
           <w:b/>
         </w:rPr>
-        <w:t>[TestPassed]</w:t>
+        <w:t>[</w:t>
+      </w:r>
+      <w:proofErr w:type="spellStart"/>
+      <w:r>
+        <w:rPr>
+          <w:b/>
+        </w:rPr>
+        <w:t>TestPassed</w:t>
+      </w:r>
+      <w:proofErr w:type="spellEnd"/>
+      <w:r>
+        <w:rPr>
+          <w:b/>
+        </w:rPr>
+        <w:t>]</w:t>
       </w:r>
       <w:r>
         <w:rPr>
@@ -27870,7 +28909,21 @@
         <w:rPr>
           <w:b/>
         </w:rPr>
-        <w:t xml:space="preserve">[TestFailed] </w:t>
+        <w:t>[</w:t>
+      </w:r>
+      <w:proofErr w:type="spellStart"/>
+      <w:r>
+        <w:rPr>
+          <w:b/>
+        </w:rPr>
+        <w:t>TestFailed</w:t>
+      </w:r>
+      <w:proofErr w:type="spellEnd"/>
+      <w:r>
+        <w:rPr>
+          <w:b/>
+        </w:rPr>
+        <w:t xml:space="preserve">] </w:t>
       </w:r>
       <w:r>
         <w:t>—</w:t>
@@ -27930,7 +28983,15 @@
         <w:t>no highlighting, plain text</w:t>
       </w:r>
       <w:r>
-        <w:t>. Provides other information such as brief descriptions of  Test Case actions</w:t>
+        <w:t xml:space="preserve">. Provides other information such as brief descriptions </w:t>
+      </w:r>
+      <w:proofErr w:type="gramStart"/>
+      <w:r>
+        <w:t>of  Test</w:t>
+      </w:r>
+      <w:proofErr w:type="gramEnd"/>
+      <w:r>
+        <w:t xml:space="preserve"> Case actions</w:t>
       </w:r>
       <w:r>
         <w:t xml:space="preserve">, </w:t>
@@ -27957,8 +29018,13 @@
       <w:pPr>
         <w:pStyle w:val="HeadingAlt"/>
       </w:pPr>
-      <w:r>
-        <w:t xml:space="preserve">ErrorStackTrace </w:t>
+      <w:proofErr w:type="spellStart"/>
+      <w:r>
+        <w:t>ErrorStackTrace</w:t>
+      </w:r>
+      <w:proofErr w:type="spellEnd"/>
+      <w:r>
+        <w:t xml:space="preserve"> </w:t>
       </w:r>
       <w:r>
         <w:t>Category</w:t>
@@ -27972,12 +29038,14 @@
       <w:r>
         <w:t xml:space="preserve">Provides a visual indication of the call stack where a failure occurred.  The Error message itself displays at the end of the </w:t>
       </w:r>
+      <w:proofErr w:type="spellStart"/>
       <w:r>
         <w:rPr>
           <w:b/>
         </w:rPr>
         <w:t>ErrorStackTrace</w:t>
       </w:r>
+      <w:proofErr w:type="spellEnd"/>
       <w:r>
         <w:t xml:space="preserve"> information</w:t>
       </w:r>
@@ -27990,12 +29058,14 @@
       <w:r>
         <w:t xml:space="preserve"> the </w:t>
       </w:r>
+      <w:proofErr w:type="spellStart"/>
       <w:r>
         <w:rPr>
           <w:b/>
         </w:rPr>
         <w:t>ErrorMessage</w:t>
       </w:r>
+      <w:proofErr w:type="spellEnd"/>
       <w:r>
         <w:t xml:space="preserve"> category</w:t>
       </w:r>
@@ -28013,11 +29083,19 @@
         <w:pStyle w:val="Normal2"/>
         <w:spacing w:after="0"/>
       </w:pPr>
+      <w:proofErr w:type="spellStart"/>
       <w:r>
         <w:rPr>
           <w:rStyle w:val="HeadingAltChar"/>
         </w:rPr>
-        <w:t xml:space="preserve">ErrorMessage </w:t>
+        <w:t>ErrorMessage</w:t>
+      </w:r>
+      <w:proofErr w:type="spellEnd"/>
+      <w:r>
+        <w:rPr>
+          <w:rStyle w:val="HeadingAltChar"/>
+        </w:rPr>
+        <w:t xml:space="preserve"> </w:t>
       </w:r>
       <w:r>
         <w:rPr>
@@ -28193,6 +29271,7 @@
         <w:pStyle w:val="Heading2"/>
       </w:pPr>
       <w:bookmarkStart w:id="98" w:name="_Toc50370972"/>
+      <w:proofErr w:type="gramStart"/>
       <w:r>
         <w:t>6.</w:t>
       </w:r>
@@ -28203,7 +29282,11 @@
         <w:t xml:space="preserve"> </w:t>
       </w:r>
       <w:r>
-        <w:t xml:space="preserve"> Evaluating PTM Test Result Data</w:t>
+        <w:t xml:space="preserve"> Evaluating</w:t>
+      </w:r>
+      <w:proofErr w:type="gramEnd"/>
+      <w:r>
+        <w:t xml:space="preserve"> PTM Test Result Data</w:t>
       </w:r>
       <w:bookmarkEnd w:id="98"/>
     </w:p>
@@ -28684,7 +29767,27 @@
           <w:color w:val="44546A" w:themeColor="text2"/>
           <w:szCs w:val="24"/>
         </w:rPr>
-        <w:t>. Protocol Test Manager : Test results grouped by Outcome</w:t>
+        <w:t xml:space="preserve">. Protocol Test </w:t>
+      </w:r>
+      <w:proofErr w:type="gramStart"/>
+      <w:r>
+        <w:rPr>
+          <w:b/>
+          <w:bCs/>
+          <w:color w:val="44546A" w:themeColor="text2"/>
+          <w:szCs w:val="24"/>
+        </w:rPr>
+        <w:t>Manager :</w:t>
+      </w:r>
+      <w:proofErr w:type="gramEnd"/>
+      <w:r>
+        <w:rPr>
+          <w:b/>
+          <w:bCs/>
+          <w:color w:val="44546A" w:themeColor="text2"/>
+          <w:szCs w:val="24"/>
+        </w:rPr>
+        <w:t xml:space="preserve"> Test results grouped by Outcome</w:t>
       </w:r>
       <w:bookmarkEnd w:id="99"/>
     </w:p>
@@ -29033,6 +30136,7 @@
         </w:rPr>
         <w:t xml:space="preserve">that </w:t>
       </w:r>
+      <w:proofErr w:type="gramStart"/>
       <w:r>
         <w:rPr>
           <w:rFonts w:eastAsia="Times New Roman" w:cs="Segoe UI"/>
@@ -29047,7 +30151,16 @@
           <w:szCs w:val="24"/>
           <w:lang w:val="en"/>
         </w:rPr>
-        <w:t xml:space="preserve">top-level </w:t>
+        <w:t>top-level</w:t>
+      </w:r>
+      <w:proofErr w:type="gramEnd"/>
+      <w:r>
+        <w:rPr>
+          <w:rFonts w:eastAsia="Times New Roman" w:cs="Segoe UI"/>
+          <w:szCs w:val="24"/>
+          <w:lang w:val="en"/>
+        </w:rPr>
+        <w:t xml:space="preserve"> </w:t>
       </w:r>
       <w:r>
         <w:rPr>
@@ -29309,15 +30422,16 @@
         <w:lastRenderedPageBreak/>
         <w:t xml:space="preserve"> </w:t>
       </w:r>
+      <w:bookmarkStart w:id="100" w:name="_Toc50384440"/>
       <w:r>
         <w:rPr>
           <w:noProof/>
         </w:rPr>
         <w:drawing>
-          <wp:inline distT="0" distB="0" distL="0" distR="0" wp14:anchorId="583388FD" wp14:editId="362A28C6">
-            <wp:extent cx="6052808" cy="3901044"/>
-            <wp:effectExtent l="0" t="0" r="5715" b="4445"/>
-            <wp:docPr id="63" name="Picture 63"/>
+          <wp:inline distT="0" distB="0" distL="0" distR="0" wp14:anchorId="5E1A187C" wp14:editId="06E67A90">
+            <wp:extent cx="6044302" cy="3717890"/>
+            <wp:effectExtent l="0" t="0" r="0" b="0"/>
+            <wp:docPr id="15" name="Picture 15"/>
             <wp:cNvGraphicFramePr>
               <a:graphicFrameLocks xmlns:a="http://schemas.openxmlformats.org/drawingml/2006/main" noChangeAspect="1"/>
             </wp:cNvGraphicFramePr>
@@ -29337,7 +30451,7 @@
                   <pic:spPr>
                     <a:xfrm>
                       <a:off x="0" y="0"/>
-                      <a:ext cx="6068523" cy="3911172"/>
+                      <a:ext cx="6057986" cy="3726307"/>
                     </a:xfrm>
                     <a:prstGeom prst="rect">
                       <a:avLst/>
@@ -29349,7 +30463,6 @@
           </wp:inline>
         </w:drawing>
       </w:r>
-      <w:bookmarkStart w:id="100" w:name="_Toc50384440"/>
       <w:r>
         <w:rPr>
           <w:b/>
@@ -29411,7 +30524,27 @@
           <w:color w:val="44546A" w:themeColor="text2"/>
           <w:szCs w:val="24"/>
         </w:rPr>
-        <w:t>. Protocol Test Manager : Categorized display of Test Cases for SMB30 operations</w:t>
+        <w:t xml:space="preserve">. Protocol Test </w:t>
+      </w:r>
+      <w:proofErr w:type="gramStart"/>
+      <w:r>
+        <w:rPr>
+          <w:b/>
+          <w:bCs/>
+          <w:color w:val="44546A" w:themeColor="text2"/>
+          <w:szCs w:val="24"/>
+        </w:rPr>
+        <w:t>Manager :</w:t>
+      </w:r>
+      <w:proofErr w:type="gramEnd"/>
+      <w:r>
+        <w:rPr>
+          <w:b/>
+          <w:bCs/>
+          <w:color w:val="44546A" w:themeColor="text2"/>
+          <w:szCs w:val="24"/>
+        </w:rPr>
+        <w:t xml:space="preserve"> Categorized display of Test Cases for SMB30 operations</w:t>
       </w:r>
       <w:bookmarkEnd w:id="100"/>
     </w:p>
@@ -29432,6 +30565,7 @@
       <w:r>
         <w:t xml:space="preserve">nconclusive Test Case </w:t>
       </w:r>
+      <w:proofErr w:type="spellStart"/>
       <w:r>
         <w:rPr>
           <w:b/>
@@ -29439,6 +30573,7 @@
         </w:rPr>
         <w:t>BVT_Replay_WriteWithInvalidChannelSequence</w:t>
       </w:r>
+      <w:proofErr w:type="spellEnd"/>
       <w:r>
         <w:t xml:space="preserve"> </w:t>
       </w:r>
@@ -29458,6 +30593,7 @@
       <w:r>
         <w:t xml:space="preserve">as shown in the previous figure, and note the reason why the test was inconclusive in the </w:t>
       </w:r>
+      <w:proofErr w:type="spellStart"/>
       <w:r>
         <w:rPr>
           <w:b/>
@@ -29465,6 +30601,7 @@
         </w:rPr>
         <w:t>ErrorMessage</w:t>
       </w:r>
+      <w:proofErr w:type="spellEnd"/>
       <w:r>
         <w:t xml:space="preserve"> category of results in the right-hand pane of the PTM.</w:t>
       </w:r>
@@ -29479,6 +30616,7 @@
       <w:r>
         <w:t xml:space="preserve">f you scroll down towards the end of the </w:t>
       </w:r>
+      <w:proofErr w:type="spellStart"/>
       <w:r>
         <w:rPr>
           <w:b/>
@@ -29486,6 +30624,7 @@
         </w:rPr>
         <w:t>StandardOut</w:t>
       </w:r>
+      <w:proofErr w:type="spellEnd"/>
       <w:r>
         <w:t xml:space="preserve"> </w:t>
       </w:r>
@@ -29503,16 +30642,40 @@
           <w:color w:val="000000" w:themeColor="text1"/>
           <w:highlight w:val="cyan"/>
         </w:rPr>
-        <w:t>[TestStep]</w:t>
-      </w:r>
+        <w:t>[</w:t>
+      </w:r>
+      <w:proofErr w:type="spellStart"/>
       <w:r>
         <w:rPr>
           <w:color w:val="000000" w:themeColor="text1"/>
+          <w:highlight w:val="cyan"/>
+        </w:rPr>
+        <w:t>TestStep</w:t>
+      </w:r>
+      <w:proofErr w:type="spellEnd"/>
+      <w:r>
+        <w:rPr>
+          <w:color w:val="000000" w:themeColor="text1"/>
+          <w:highlight w:val="cyan"/>
+        </w:rPr>
+        <w:t>]</w:t>
+      </w:r>
+      <w:r>
+        <w:rPr>
+          <w:color w:val="000000" w:themeColor="text1"/>
         </w:rPr>
         <w:t xml:space="preserve"> </w:t>
       </w:r>
       <w:r>
-        <w:t>for sending a NEGOTIATE request to start a client from an alternate channel is what resulted in the [CheckInconclusive] response</w:t>
+        <w:t>for sending a NEGOTIATE request to start a client from an alternate channel is what resulted in the [</w:t>
+      </w:r>
+      <w:proofErr w:type="spellStart"/>
+      <w:r>
+        <w:t>CheckInconclusive</w:t>
+      </w:r>
+      <w:proofErr w:type="spellEnd"/>
+      <w:r>
+        <w:t>] response</w:t>
       </w:r>
       <w:r>
         <w:t>, as below</w:t>
@@ -29535,19 +30698,85 @@
           <w:szCs w:val="22"/>
           <w:highlight w:val="cyan"/>
         </w:rPr>
-        <w:t>2020-01-17 11:10:01.862 [TestStep] Start a client from alternative channel by sending NEGOTIATE request.</w:t>
-      </w:r>
-    </w:p>
-    <w:p>
-      <w:pPr>
-        <w:pStyle w:val="ListParagraph0"/>
-      </w:pPr>
+        <w:t>2020-01-17 11:10:01.862 [</w:t>
+      </w:r>
+      <w:proofErr w:type="spellStart"/>
       <w:r>
         <w:rPr>
           <w:sz w:val="22"/>
           <w:szCs w:val="22"/>
-        </w:rPr>
-        <w:t>2020-01-17 11:10:01.863 [CheckInconclusive] Assert.Inconclusive is inconclusive. The value of SutAlternativeIPAddress is empty.</w:t>
+          <w:highlight w:val="cyan"/>
+        </w:rPr>
+        <w:t>TestStep</w:t>
+      </w:r>
+      <w:proofErr w:type="spellEnd"/>
+      <w:r>
+        <w:rPr>
+          <w:sz w:val="22"/>
+          <w:szCs w:val="22"/>
+          <w:highlight w:val="cyan"/>
+        </w:rPr>
+        <w:t>] Start a client from alternative channel by sending NEGOTIATE request.</w:t>
+      </w:r>
+    </w:p>
+    <w:p>
+      <w:pPr>
+        <w:pStyle w:val="ListParagraph0"/>
+      </w:pPr>
+      <w:r>
+        <w:rPr>
+          <w:sz w:val="22"/>
+          <w:szCs w:val="22"/>
+        </w:rPr>
+        <w:t>2020-01-17 11:10:01.863 [</w:t>
+      </w:r>
+      <w:proofErr w:type="spellStart"/>
+      <w:r>
+        <w:rPr>
+          <w:sz w:val="22"/>
+          <w:szCs w:val="22"/>
+        </w:rPr>
+        <w:t>CheckInconclusive</w:t>
+      </w:r>
+      <w:proofErr w:type="spellEnd"/>
+      <w:r>
+        <w:rPr>
+          <w:sz w:val="22"/>
+          <w:szCs w:val="22"/>
+        </w:rPr>
+        <w:t xml:space="preserve">] </w:t>
+      </w:r>
+      <w:proofErr w:type="spellStart"/>
+      <w:r>
+        <w:rPr>
+          <w:sz w:val="22"/>
+          <w:szCs w:val="22"/>
+        </w:rPr>
+        <w:t>Assert.Inconclusive</w:t>
+      </w:r>
+      <w:proofErr w:type="spellEnd"/>
+      <w:r>
+        <w:rPr>
+          <w:sz w:val="22"/>
+          <w:szCs w:val="22"/>
+        </w:rPr>
+        <w:t xml:space="preserve"> is inconclusive. The value of </w:t>
+      </w:r>
+      <w:proofErr w:type="spellStart"/>
+      <w:r>
+        <w:rPr>
+          <w:sz w:val="22"/>
+          <w:szCs w:val="22"/>
+        </w:rPr>
+        <w:t>SutAlternativeIPAddress</w:t>
+      </w:r>
+      <w:proofErr w:type="spellEnd"/>
+      <w:r>
+        <w:rPr>
+          <w:sz w:val="22"/>
+          <w:szCs w:val="22"/>
+        </w:rPr>
+        <w:t xml:space="preserve"> is empty.</w:t>
       </w:r>
     </w:p>
     <w:p>
@@ -29576,12 +30805,14 @@
       <w:r>
         <w:t xml:space="preserve">Test Case </w:t>
       </w:r>
+      <w:proofErr w:type="spellStart"/>
       <w:r>
         <w:rPr>
           <w:b/>
         </w:rPr>
         <w:t>BVT_ValidateNegotiateInfo</w:t>
       </w:r>
+      <w:proofErr w:type="spellEnd"/>
       <w:r>
         <w:t xml:space="preserve"> for the Smb30 operation</w:t>
       </w:r>
@@ -29615,12 +30846,14 @@
       <w:r>
         <w:t xml:space="preserve"> </w:t>
       </w:r>
+      <w:proofErr w:type="spellStart"/>
       <w:r>
         <w:rPr>
           <w:b/>
         </w:rPr>
         <w:t>StandardOut</w:t>
       </w:r>
+      <w:proofErr w:type="spellEnd"/>
       <w:r>
         <w:t xml:space="preserve"> display</w:t>
       </w:r>
@@ -29665,6 +30898,7 @@
       <w:r>
         <w:t xml:space="preserve"> [</w:t>
       </w:r>
+      <w:proofErr w:type="spellStart"/>
       <w:r>
         <w:rPr>
           <w:b/>
@@ -29675,7 +30909,14 @@
         <w:rPr>
           <w:b/>
         </w:rPr>
-        <w:t>InProgress]</w:t>
+        <w:t>InProgress</w:t>
+      </w:r>
+      <w:proofErr w:type="spellEnd"/>
+      <w:r>
+        <w:rPr>
+          <w:b/>
+        </w:rPr>
+        <w:t>]</w:t>
       </w:r>
       <w:r>
         <w:t xml:space="preserve"> </w:t>
@@ -29751,13 +30992,23 @@
           <w:color w:val="000000" w:themeColor="text1"/>
           <w:highlight w:val="green"/>
         </w:rPr>
-        <w:t>[CheckSucceeded</w:t>
-      </w:r>
-      <w:r>
-        <w:rPr>
-          <w:bCs/>
+        <w:t>[</w:t>
+      </w:r>
+      <w:proofErr w:type="spellStart"/>
+      <w:r>
+        <w:rPr>
+          <w:bCs/>
+          <w:color w:val="000000" w:themeColor="text1"/>
           <w:highlight w:val="green"/>
         </w:rPr>
+        <w:t>CheckSucceeded</w:t>
+      </w:r>
+      <w:proofErr w:type="spellEnd"/>
+      <w:r>
+        <w:rPr>
+          <w:bCs/>
+          <w:highlight w:val="green"/>
+        </w:rPr>
         <w:t>]</w:t>
       </w:r>
       <w:r>
@@ -29790,12 +31041,14 @@
       <w:r>
         <w:t xml:space="preserve">scroll through the </w:t>
       </w:r>
+      <w:proofErr w:type="spellStart"/>
       <w:r>
         <w:rPr>
           <w:b/>
         </w:rPr>
         <w:t>StandardOut</w:t>
       </w:r>
+      <w:proofErr w:type="spellEnd"/>
       <w:r>
         <w:t xml:space="preserve"> results and </w:t>
       </w:r>
@@ -29969,7 +31222,51 @@
           <w:color w:val="44546A" w:themeColor="text2"/>
           <w:lang w:val="en-US"/>
         </w:rPr>
-        <w:t>. Protocol Test Manager : StandardOut results for a passed Test Case</w:t>
+        <w:t xml:space="preserve">. Protocol Test </w:t>
+      </w:r>
+      <w:proofErr w:type="gramStart"/>
+      <w:r>
+        <w:rPr>
+          <w:rFonts w:eastAsia="SimSun" w:cstheme="minorBidi"/>
+          <w:b/>
+          <w:bCs/>
+          <w:color w:val="44546A" w:themeColor="text2"/>
+          <w:lang w:val="en-US"/>
+        </w:rPr>
+        <w:t>Manager :</w:t>
+      </w:r>
+      <w:proofErr w:type="gramEnd"/>
+      <w:r>
+        <w:rPr>
+          <w:rFonts w:eastAsia="SimSun" w:cstheme="minorBidi"/>
+          <w:b/>
+          <w:bCs/>
+          <w:color w:val="44546A" w:themeColor="text2"/>
+          <w:lang w:val="en-US"/>
+        </w:rPr>
+        <w:t xml:space="preserve"> </w:t>
+      </w:r>
+      <w:proofErr w:type="spellStart"/>
+      <w:r>
+        <w:rPr>
+          <w:rFonts w:eastAsia="SimSun" w:cstheme="minorBidi"/>
+          <w:b/>
+          <w:bCs/>
+          <w:color w:val="44546A" w:themeColor="text2"/>
+          <w:lang w:val="en-US"/>
+        </w:rPr>
+        <w:t>StandardOut</w:t>
+      </w:r>
+      <w:proofErr w:type="spellEnd"/>
+      <w:r>
+        <w:rPr>
+          <w:rFonts w:eastAsia="SimSun" w:cstheme="minorBidi"/>
+          <w:b/>
+          <w:bCs/>
+          <w:color w:val="44546A" w:themeColor="text2"/>
+          <w:lang w:val="en-US"/>
+        </w:rPr>
+        <w:t xml:space="preserve"> results for a passed Test Case</w:t>
       </w:r>
       <w:bookmarkEnd w:id="101"/>
     </w:p>
@@ -29999,12 +31296,14 @@
       <w:r>
         <w:t xml:space="preserve">specific status indicators in the </w:t>
       </w:r>
+      <w:proofErr w:type="spellStart"/>
       <w:r>
         <w:rPr>
           <w:b/>
         </w:rPr>
         <w:t>StandardOut</w:t>
       </w:r>
+      <w:proofErr w:type="spellEnd"/>
       <w:r>
         <w:t xml:space="preserve"> display </w:t>
       </w:r>
@@ -30029,12 +31328,14 @@
       <w:r>
         <w:t xml:space="preserve"> drop-down just below the </w:t>
       </w:r>
+      <w:proofErr w:type="spellStart"/>
       <w:r>
         <w:rPr>
           <w:b/>
         </w:rPr>
         <w:t>StandardOut</w:t>
       </w:r>
+      <w:proofErr w:type="spellEnd"/>
       <w:r>
         <w:t xml:space="preserve"> category title and select one or more of the filters </w:t>
       </w:r>
@@ -30182,7 +31483,51 @@
           <w:color w:val="44546A" w:themeColor="text2"/>
           <w:lang w:val="en-US"/>
         </w:rPr>
-        <w:t>. Protocol Test Manager : Applying Log Filtering to StandardOut test results data</w:t>
+        <w:t xml:space="preserve">. Protocol Test </w:t>
+      </w:r>
+      <w:proofErr w:type="gramStart"/>
+      <w:r>
+        <w:rPr>
+          <w:rFonts w:eastAsia="SimSun" w:cstheme="minorBidi"/>
+          <w:b/>
+          <w:bCs/>
+          <w:color w:val="44546A" w:themeColor="text2"/>
+          <w:lang w:val="en-US"/>
+        </w:rPr>
+        <w:t>Manager :</w:t>
+      </w:r>
+      <w:proofErr w:type="gramEnd"/>
+      <w:r>
+        <w:rPr>
+          <w:rFonts w:eastAsia="SimSun" w:cstheme="minorBidi"/>
+          <w:b/>
+          <w:bCs/>
+          <w:color w:val="44546A" w:themeColor="text2"/>
+          <w:lang w:val="en-US"/>
+        </w:rPr>
+        <w:t xml:space="preserve"> Applying Log Filtering to </w:t>
+      </w:r>
+      <w:proofErr w:type="spellStart"/>
+      <w:r>
+        <w:rPr>
+          <w:rFonts w:eastAsia="SimSun" w:cstheme="minorBidi"/>
+          <w:b/>
+          <w:bCs/>
+          <w:color w:val="44546A" w:themeColor="text2"/>
+          <w:lang w:val="en-US"/>
+        </w:rPr>
+        <w:t>StandardOut</w:t>
+      </w:r>
+      <w:proofErr w:type="spellEnd"/>
+      <w:r>
+        <w:rPr>
+          <w:rFonts w:eastAsia="SimSun" w:cstheme="minorBidi"/>
+          <w:b/>
+          <w:bCs/>
+          <w:color w:val="44546A" w:themeColor="text2"/>
+          <w:lang w:val="en-US"/>
+        </w:rPr>
+        <w:t xml:space="preserve"> test results data</w:t>
       </w:r>
       <w:bookmarkEnd w:id="102"/>
     </w:p>
@@ -30230,12 +31575,14 @@
       <w:r>
         <w:t xml:space="preserve">bserve that the </w:t>
       </w:r>
+      <w:proofErr w:type="spellStart"/>
       <w:r>
         <w:rPr>
           <w:b/>
         </w:rPr>
         <w:t>StandardOut</w:t>
       </w:r>
+      <w:proofErr w:type="spellEnd"/>
       <w:r>
         <w:t xml:space="preserve"> results show data for </w:t>
       </w:r>
@@ -30262,6 +31609,7 @@
       <w:r>
         <w:t xml:space="preserve">enables you to focus on specific types of </w:t>
       </w:r>
+      <w:proofErr w:type="spellStart"/>
       <w:r>
         <w:rPr>
           <w:b/>
@@ -30269,8 +31617,17 @@
         </w:rPr>
         <w:t>StandardOut</w:t>
       </w:r>
-      <w:r>
-        <w:t xml:space="preserve"> results in order to isolate the data that is important to you</w:t>
+      <w:proofErr w:type="spellEnd"/>
+      <w:r>
+        <w:t xml:space="preserve"> results </w:t>
+      </w:r>
+      <w:proofErr w:type="gramStart"/>
+      <w:r>
+        <w:t>in order to</w:t>
+      </w:r>
+      <w:proofErr w:type="gramEnd"/>
+      <w:r>
+        <w:t xml:space="preserve"> isolate the data that is important to you</w:t>
       </w:r>
       <w:r>
         <w:t>r analysis</w:t>
@@ -30298,7 +31655,7 @@
             <w:szCs w:val="21"/>
           </w:rPr>
           <w:pict w14:anchorId="23D87C5F">
-            <v:shape id="Picture 27" o:spid="_x0000_i1035" type="#_x0000_t75" alt="https://github.com/Microsoft/WindowsProtocolTestSuites/raw/staging/TestSuites/FileServer/docs/image/FileServerUserGuide/image1.png" href="https://github.com/Microsoft/WindowsProtocolTestSuites/blob/staging/TestSuites/FileServer/docs/image/FileServerUserGuide/image1.png" target="_blank" style="width:18.6pt;height:11.85pt;visibility:visible;mso-wrap-style:square" o:button="t">
+            <v:shape id="Picture 27" o:spid="_x0000_i1035" type="#_x0000_t75" alt="https://github.com/Microsoft/WindowsProtocolTestSuites/raw/staging/TestSuites/FileServer/docs/image/FileServerUserGuide/image1.png" href="https://github.com/Microsoft/WindowsProtocolTestSuites/blob/staging/TestSuites/FileServer/docs/image/FileServerUserGuide/image1.png" target="_blank" style="width:18.75pt;height:11.65pt;visibility:visible;mso-wrap-style:square" o:button="t">
               <v:fill o:detectmouseclick="t"/>
               <v:imagedata r:id="rId14" o:title="image1"/>
             </v:shape>
@@ -30326,12 +31683,14 @@
       <w:r>
         <w:t xml:space="preserve">ou can also view the </w:t>
       </w:r>
+      <w:proofErr w:type="spellStart"/>
       <w:r>
         <w:rPr>
           <w:b/>
         </w:rPr>
         <w:t>StandardOut</w:t>
       </w:r>
+      <w:proofErr w:type="spellEnd"/>
       <w:r>
         <w:t xml:space="preserve"> results data in HTML format by clicking the </w:t>
       </w:r>
@@ -30481,10 +31840,18 @@
         <w:t>Class</w:t>
       </w:r>
       <w:r>
-        <w:t xml:space="preserve">, in order </w:t>
-      </w:r>
-      <w:r>
-        <w:t xml:space="preserve">to achieve </w:t>
+        <w:t xml:space="preserve">, </w:t>
+      </w:r>
+      <w:proofErr w:type="gramStart"/>
+      <w:r>
+        <w:t xml:space="preserve">in order </w:t>
+      </w:r>
+      <w:r>
+        <w:t>to</w:t>
+      </w:r>
+      <w:proofErr w:type="gramEnd"/>
+      <w:r>
+        <w:t xml:space="preserve"> achieve </w:t>
       </w:r>
       <w:r>
         <w:t>varying</w:t>
@@ -30631,7 +31998,51 @@
           <w:color w:val="44546A" w:themeColor="text2"/>
           <w:lang w:val="en-US"/>
         </w:rPr>
-        <w:t>. Protocol Test Manager : StandardOut results in separate HTML format</w:t>
+        <w:t xml:space="preserve">. Protocol Test </w:t>
+      </w:r>
+      <w:proofErr w:type="gramStart"/>
+      <w:r>
+        <w:rPr>
+          <w:rFonts w:eastAsia="SimSun" w:cstheme="minorBidi"/>
+          <w:b/>
+          <w:bCs/>
+          <w:color w:val="44546A" w:themeColor="text2"/>
+          <w:lang w:val="en-US"/>
+        </w:rPr>
+        <w:t>Manager :</w:t>
+      </w:r>
+      <w:proofErr w:type="gramEnd"/>
+      <w:r>
+        <w:rPr>
+          <w:rFonts w:eastAsia="SimSun" w:cstheme="minorBidi"/>
+          <w:b/>
+          <w:bCs/>
+          <w:color w:val="44546A" w:themeColor="text2"/>
+          <w:lang w:val="en-US"/>
+        </w:rPr>
+        <w:t xml:space="preserve"> </w:t>
+      </w:r>
+      <w:proofErr w:type="spellStart"/>
+      <w:r>
+        <w:rPr>
+          <w:rFonts w:eastAsia="SimSun" w:cstheme="minorBidi"/>
+          <w:b/>
+          <w:bCs/>
+          <w:color w:val="44546A" w:themeColor="text2"/>
+          <w:lang w:val="en-US"/>
+        </w:rPr>
+        <w:t>StandardOut</w:t>
+      </w:r>
+      <w:proofErr w:type="spellEnd"/>
+      <w:r>
+        <w:rPr>
+          <w:rFonts w:eastAsia="SimSun" w:cstheme="minorBidi"/>
+          <w:b/>
+          <w:bCs/>
+          <w:color w:val="44546A" w:themeColor="text2"/>
+          <w:lang w:val="en-US"/>
+        </w:rPr>
+        <w:t xml:space="preserve"> results in separate HTML format</w:t>
       </w:r>
       <w:bookmarkEnd w:id="103"/>
     </w:p>
@@ -30663,6 +32074,7 @@
         </w:rPr>
         <w:t xml:space="preserve">In the figure that follows, the Failed Test Case </w:t>
       </w:r>
+      <w:proofErr w:type="spellStart"/>
       <w:r>
         <w:rPr>
           <w:rFonts w:eastAsia="Times New Roman" w:cs="Segoe UI"/>
@@ -30673,6 +32085,7 @@
         </w:rPr>
         <w:t>BVT_PersistentHandles</w:t>
       </w:r>
+      <w:proofErr w:type="spellEnd"/>
       <w:r>
         <w:rPr>
           <w:rFonts w:eastAsia="Times New Roman" w:cs="Segoe UI"/>
@@ -30702,15 +32115,18 @@
       <w:r>
         <w:t xml:space="preserve"> </w:t>
       </w:r>
+      <w:proofErr w:type="spellStart"/>
       <w:r>
         <w:rPr>
           <w:b/>
         </w:rPr>
         <w:t>ErrorMessage</w:t>
       </w:r>
+      <w:proofErr w:type="spellEnd"/>
       <w:r>
         <w:t xml:space="preserve"> and </w:t>
       </w:r>
+      <w:proofErr w:type="spellStart"/>
       <w:r>
         <w:rPr>
           <w:b/>
@@ -30718,9 +32134,19 @@
         </w:rPr>
         <w:t>StandardOut</w:t>
       </w:r>
-      <w:r>
-        <w:t xml:space="preserve"> results are collapsed in order to expose the </w:t>
-      </w:r>
+      <w:proofErr w:type="spellEnd"/>
+      <w:r>
+        <w:t xml:space="preserve"> results are collapsed </w:t>
+      </w:r>
+      <w:proofErr w:type="gramStart"/>
+      <w:r>
+        <w:t>in order to</w:t>
+      </w:r>
+      <w:proofErr w:type="gramEnd"/>
+      <w:r>
+        <w:t xml:space="preserve"> expose the </w:t>
+      </w:r>
+      <w:proofErr w:type="spellStart"/>
       <w:r>
         <w:rPr>
           <w:b/>
@@ -30728,6 +32154,7 @@
         </w:rPr>
         <w:t>ErrorStackTrace</w:t>
       </w:r>
+      <w:proofErr w:type="spellEnd"/>
       <w:r>
         <w:t xml:space="preserve"> data more clearly.</w:t>
       </w:r>
@@ -30742,6 +32169,7 @@
       <w:r>
         <w:t xml:space="preserve">The data contained in the </w:t>
       </w:r>
+      <w:proofErr w:type="spellStart"/>
       <w:r>
         <w:rPr>
           <w:b/>
@@ -30749,6 +32177,7 @@
         </w:rPr>
         <w:t>ErrorStackTrace</w:t>
       </w:r>
+      <w:proofErr w:type="spellEnd"/>
       <w:r>
         <w:t xml:space="preserve"> display is similar to what you might see in other </w:t>
       </w:r>
@@ -30813,7 +32242,15 @@
         <w:t>.  W</w:t>
       </w:r>
       <w:r>
-        <w:t xml:space="preserve">hereas in a real world case, you might be looking at the message stack </w:t>
+        <w:t xml:space="preserve">hereas in a </w:t>
+      </w:r>
+      <w:proofErr w:type="gramStart"/>
+      <w:r>
+        <w:t>real world</w:t>
+      </w:r>
+      <w:proofErr w:type="gramEnd"/>
+      <w:r>
+        <w:t xml:space="preserve"> case, you might be looking at the message stack </w:t>
       </w:r>
       <w:r>
         <w:t xml:space="preserve">tracing </w:t>
@@ -30953,7 +32390,47 @@
           <w:color w:val="44546A" w:themeColor="text2"/>
           <w:szCs w:val="24"/>
         </w:rPr>
-        <w:t>. Protocol Test Manager :  ErrorStackTrace results</w:t>
+        <w:t xml:space="preserve">. Protocol Test </w:t>
+      </w:r>
+      <w:proofErr w:type="gramStart"/>
+      <w:r>
+        <w:rPr>
+          <w:b/>
+          <w:bCs/>
+          <w:color w:val="44546A" w:themeColor="text2"/>
+          <w:szCs w:val="24"/>
+        </w:rPr>
+        <w:t>Manager :</w:t>
+      </w:r>
+      <w:proofErr w:type="gramEnd"/>
+      <w:r>
+        <w:rPr>
+          <w:b/>
+          <w:bCs/>
+          <w:color w:val="44546A" w:themeColor="text2"/>
+          <w:szCs w:val="24"/>
+        </w:rPr>
+        <w:t xml:space="preserve">  </w:t>
+      </w:r>
+      <w:proofErr w:type="spellStart"/>
+      <w:r>
+        <w:rPr>
+          <w:b/>
+          <w:bCs/>
+          <w:color w:val="44546A" w:themeColor="text2"/>
+          <w:szCs w:val="24"/>
+        </w:rPr>
+        <w:t>ErrorStackTrace</w:t>
+      </w:r>
+      <w:proofErr w:type="spellEnd"/>
+      <w:r>
+        <w:rPr>
+          <w:b/>
+          <w:bCs/>
+          <w:color w:val="44546A" w:themeColor="text2"/>
+          <w:szCs w:val="24"/>
+        </w:rPr>
+        <w:t xml:space="preserve"> results</w:t>
       </w:r>
       <w:bookmarkEnd w:id="104"/>
     </w:p>
@@ -31079,6 +32556,7 @@
         </w:rPr>
         <w:t xml:space="preserve">as you scroll through </w:t>
       </w:r>
+      <w:proofErr w:type="spellStart"/>
       <w:r>
         <w:rPr>
           <w:rStyle w:val="ListParagraphChar0"/>
@@ -31088,6 +32566,7 @@
         </w:rPr>
         <w:t>StandardOut</w:t>
       </w:r>
+      <w:proofErr w:type="spellEnd"/>
       <w:r>
         <w:rPr>
           <w:rStyle w:val="ListParagraphChar0"/>
@@ -31200,11 +32679,16 @@
         <w:pStyle w:val="Heading2"/>
       </w:pPr>
       <w:bookmarkStart w:id="105" w:name="_Toc50370973"/>
+      <w:proofErr w:type="gramStart"/>
       <w:r>
         <w:t xml:space="preserve">6.3  </w:t>
       </w:r>
       <w:r>
-        <w:t xml:space="preserve">Common </w:t>
+        <w:t>Common</w:t>
+      </w:r>
+      <w:proofErr w:type="gramEnd"/>
+      <w:r>
+        <w:t xml:space="preserve"> </w:t>
       </w:r>
       <w:r>
         <w:t>Failures</w:t>
@@ -31421,7 +32905,15 @@
               <w:ind w:left="0"/>
             </w:pPr>
             <w:r>
-              <w:t>Incorrect configuration involving the selection of a Windows platform while a non-Windows platform is actually in use.</w:t>
+              <w:t xml:space="preserve">Incorrect configuration involving the selection of a Windows platform while a non-Windows platform is </w:t>
+            </w:r>
+            <w:proofErr w:type="gramStart"/>
+            <w:r>
+              <w:t>actually in</w:t>
+            </w:r>
+            <w:proofErr w:type="gramEnd"/>
+            <w:r>
+              <w:t xml:space="preserve"> use.</w:t>
             </w:r>
           </w:p>
         </w:tc>
@@ -31556,12 +33048,14 @@
             <w:r>
               <w:t xml:space="preserve">Descriptions are provided in the </w:t>
             </w:r>
+            <w:proofErr w:type="spellStart"/>
             <w:r>
               <w:rPr>
                 <w:b/>
               </w:rPr>
               <w:t>ErrorMessage</w:t>
             </w:r>
+            <w:proofErr w:type="spellEnd"/>
             <w:r>
               <w:t xml:space="preserve"> category of the test results.</w:t>
             </w:r>
@@ -31750,6 +33244,7 @@
         <w:pStyle w:val="Heading1"/>
       </w:pPr>
       <w:bookmarkStart w:id="107" w:name="_Toc50370974"/>
+      <w:proofErr w:type="gramStart"/>
       <w:r>
         <w:t>7</w:t>
       </w:r>
@@ -31757,7 +33252,11 @@
         <w:t xml:space="preserve">.0  </w:t>
       </w:r>
       <w:r>
-        <w:t>More Information</w:t>
+        <w:t>More</w:t>
+      </w:r>
+      <w:proofErr w:type="gramEnd"/>
+      <w:r>
+        <w:t xml:space="preserve"> Information</w:t>
       </w:r>
       <w:bookmarkEnd w:id="107"/>
     </w:p>
@@ -31783,6 +33282,7 @@
         <w:pStyle w:val="Heading2"/>
       </w:pPr>
       <w:bookmarkStart w:id="108" w:name="_Toc50370975"/>
+      <w:proofErr w:type="gramStart"/>
       <w:r>
         <w:t>7</w:t>
       </w:r>
@@ -31793,6 +33293,7 @@
         <w:t>Resources</w:t>
       </w:r>
       <w:bookmarkEnd w:id="108"/>
+      <w:proofErr w:type="gramEnd"/>
     </w:p>
     <w:p>
       <w:pPr>
@@ -32509,8 +34010,17 @@
             <w:rStyle w:val="Hyperlink"/>
             <w:lang w:val="en"/>
           </w:rPr>
-          <w:t>MS-SMB_ServerTestDesignSpecification</w:t>
-        </w:r>
+          <w:t>MS-</w:t>
+        </w:r>
+        <w:proofErr w:type="spellStart"/>
+        <w:r>
+          <w:rPr>
+            <w:rStyle w:val="Hyperlink"/>
+            <w:lang w:val="en"/>
+          </w:rPr>
+          <w:t>SMB_ServerTestDesignSpecification</w:t>
+        </w:r>
+        <w:proofErr w:type="spellEnd"/>
       </w:hyperlink>
       <w:r>
         <w:rPr>
@@ -32874,14 +34384,14 @@
         <v:path o:extrusionok="f" gradientshapeok="t" o:connecttype="rect"/>
         <o:lock v:ext="edit" aspectratio="t"/>
       </v:shapetype>
-      <v:shape id="_x0000_i1030" type="#_x0000_t75" alt="https://github.com/Microsoft/WindowsProtocolTestSuites/raw/staging/TestSuites/FileServer/docs/image/FileServerUserGuide/image1.png" style="width:18pt;height:12pt;visibility:visible;mso-wrap-style:square" o:bullet="t">
+      <v:shape id="_x0000_i1028" type="#_x0000_t75" alt="https://github.com/Microsoft/WindowsProtocolTestSuites/raw/staging/TestSuites/FileServer/docs/image/FileServerUserGuide/image1.png" style="width:18pt;height:12pt;visibility:visible;mso-wrap-style:square" o:bullet="t">
         <v:imagedata r:id="rId1" o:title="image1"/>
       </v:shape>
     </w:pict>
   </w:numPicBullet>
   <w:numPicBullet w:numPicBulletId="1">
     <w:pict>
-      <v:shape w14:anchorId="372DD3B2" id="_x0000_i1031" type="#_x0000_t75" alt="https://github.com/Microsoft/WindowsProtocolTestSuites/raw/staging/TestSuites/FileServer/docs/image/FileServerUserGuide/image2.png" style="width:18pt;height:12pt;visibility:visible;mso-wrap-style:square" o:bullet="t">
+      <v:shape w14:anchorId="372DD3B2" id="_x0000_i1029" type="#_x0000_t75" alt="https://github.com/Microsoft/WindowsProtocolTestSuites/raw/staging/TestSuites/FileServer/docs/image/FileServerUserGuide/image2.png" style="width:18pt;height:12pt;visibility:visible;mso-wrap-style:square" o:bullet="t">
         <v:imagedata r:id="rId2" o:title="image2"/>
       </v:shape>
     </w:pict>
@@ -39247,19 +40757,6 @@
 </file>
 
 <file path=customXml/item2.xml><?xml version="1.0" encoding="utf-8"?>
-<b:Sources xmlns:b="http://schemas.openxmlformats.org/officeDocument/2006/bibliography" xmlns="http://schemas.openxmlformats.org/officeDocument/2006/bibliography" SelectedStyle="\APASixthEditionOfficeOnline.xsl" StyleName="APA" Version="6"/>
-</file>
-
-<file path=customXml/item3.xml><?xml version="1.0" encoding="utf-8"?>
-<?mso-contentType ?>
-<FormTemplates xmlns="http://schemas.microsoft.com/sharepoint/v3/contenttype/forms">
-  <Display>DocumentLibraryForm</Display>
-  <Edit>DocumentLibraryForm</Edit>
-  <New>DocumentLibraryForm</New>
-</FormTemplates>
-</file>
-
-<file path=customXml/item4.xml><?xml version="1.0" encoding="utf-8"?>
 <ct:contentTypeSchema xmlns:ct="http://schemas.microsoft.com/office/2006/metadata/contentType" xmlns:ma="http://schemas.microsoft.com/office/2006/metadata/properties/metaAttributes" ct:_="" ma:_="" ma:contentTypeName="Document" ma:contentTypeID="0x01010004A061C51D86A14B8AC62804943C8809" ma:contentTypeVersion="16" ma:contentTypeDescription="Create a new document." ma:contentTypeScope="" ma:versionID="1158db615de47bcb4471edb13bd9278a">
   <xsd:schema xmlns:xsd="http://www.w3.org/2001/XMLSchema" xmlns:xs="http://www.w3.org/2001/XMLSchema" xmlns:p="http://schemas.microsoft.com/office/2006/metadata/properties" xmlns:ns1="http://schemas.microsoft.com/sharepoint/v3" xmlns:ns2="08466457-ca4a-450d-a840-dfdd4239e4a8" xmlns:ns3="8ca5de9b-594b-4f99-b499-7179c715aaee" targetNamespace="http://schemas.microsoft.com/office/2006/metadata/properties" ma:root="true" ma:fieldsID="b227deff1f8fedc6f9b224d813e8c21f" ns1:_="" ns2:_="" ns3:_="">
     <xsd:import namespace="http://schemas.microsoft.com/sharepoint/v3"/>
@@ -39507,6 +41004,19 @@
 </ct:contentTypeSchema>
 </file>
 
+<file path=customXml/item3.xml><?xml version="1.0" encoding="utf-8"?>
+<b:Sources xmlns:b="http://schemas.openxmlformats.org/officeDocument/2006/bibliography" xmlns="http://schemas.openxmlformats.org/officeDocument/2006/bibliography" SelectedStyle="\APASixthEditionOfficeOnline.xsl" StyleName="APA" Version="6"/>
+</file>
+
+<file path=customXml/item4.xml><?xml version="1.0" encoding="utf-8"?>
+<?mso-contentType ?>
+<FormTemplates xmlns="http://schemas.microsoft.com/sharepoint/v3/contenttype/forms">
+  <Display>DocumentLibraryForm</Display>
+  <Edit>DocumentLibraryForm</Edit>
+  <New>DocumentLibraryForm</New>
+</FormTemplates>
+</file>
+
 <file path=customXml/itemProps1.xml><?xml version="1.0" encoding="utf-8"?>
 <ds:datastoreItem xmlns:ds="http://schemas.openxmlformats.org/officeDocument/2006/customXml" ds:itemID="{55AF091B-3C7A-41E3-B477-F2FDAA23CFDA}">
   <ds:schemaRefs>
@@ -39516,22 +41026,6 @@
 </file>
 
 <file path=customXml/itemProps2.xml><?xml version="1.0" encoding="utf-8"?>
-<ds:datastoreItem xmlns:ds="http://schemas.openxmlformats.org/officeDocument/2006/customXml" ds:itemID="{E18034FC-4D63-41B4-B2DA-EC6500B2D922}">
-  <ds:schemaRefs>
-    <ds:schemaRef ds:uri="http://schemas.openxmlformats.org/officeDocument/2006/bibliography"/>
-  </ds:schemaRefs>
-</ds:datastoreItem>
-</file>
-
-<file path=customXml/itemProps3.xml><?xml version="1.0" encoding="utf-8"?>
-<ds:datastoreItem xmlns:ds="http://schemas.openxmlformats.org/officeDocument/2006/customXml" ds:itemID="{4EED18DD-020C-4FD2-BCCD-91660BBD627A}">
-  <ds:schemaRefs>
-    <ds:schemaRef ds:uri="http://schemas.microsoft.com/sharepoint/v3/contenttype/forms"/>
-  </ds:schemaRefs>
-</ds:datastoreItem>
-</file>
-
-<file path=customXml/itemProps4.xml><?xml version="1.0" encoding="utf-8"?>
 <ds:datastoreItem xmlns:ds="http://schemas.openxmlformats.org/officeDocument/2006/customXml" ds:itemID="{7058AA25-6895-45B1-875D-834B82903278}">
   <ds:schemaRefs>
     <ds:schemaRef ds:uri="http://schemas.microsoft.com/office/2006/metadata/contentType"/>
@@ -39549,4 +41043,20 @@
     <ds:schemaRef ds:uri="http://schemas.microsoft.com/internal/obd"/>
   </ds:schemaRefs>
 </ds:datastoreItem>
+</file>
+
+<file path=customXml/itemProps3.xml><?xml version="1.0" encoding="utf-8"?>
+<ds:datastoreItem xmlns:ds="http://schemas.openxmlformats.org/officeDocument/2006/customXml" ds:itemID="{E18034FC-4D63-41B4-B2DA-EC6500B2D922}">
+  <ds:schemaRefs>
+    <ds:schemaRef ds:uri="http://schemas.openxmlformats.org/officeDocument/2006/bibliography"/>
+  </ds:schemaRefs>
+</ds:datastoreItem>
+</file>
+
+<file path=customXml/itemProps4.xml><?xml version="1.0" encoding="utf-8"?>
+<ds:datastoreItem xmlns:ds="http://schemas.openxmlformats.org/officeDocument/2006/customXml" ds:itemID="{4EED18DD-020C-4FD2-BCCD-91660BBD627A}">
+  <ds:schemaRefs>
+    <ds:schemaRef ds:uri="http://schemas.microsoft.com/sharepoint/v3/contenttype/forms"/>
+  </ds:schemaRefs>
+</ds:datastoreItem>
 </file>
</xml_diff>